<commit_message>
Bazı exceptionlar use caseleri eklendi.
</commit_message>
<xml_diff>
--- a/Documents/UseCases/Bora Usecases.docx
+++ b/Documents/UseCases/Bora Usecases.docx
@@ -68,6 +68,7 @@
         </w:rPr>
         <w:tab/>
       </w:r>
+      <w:proofErr w:type="spellStart"/>
       <w:r>
         <w:rPr>
           <w:rFonts w:ascii="Times New Roman" w:hAnsi="Times New Roman" w:cs="Times New Roman"/>
@@ -86,6 +87,7 @@
         </w:rPr>
         <w:t>vingVehicle</w:t>
       </w:r>
+      <w:proofErr w:type="spellEnd"/>
     </w:p>
     <w:p>
       <w:pPr>
@@ -227,12 +229,14 @@
         </w:rPr>
         <w:t xml:space="preserve">2. </w:t>
       </w:r>
+      <w:proofErr w:type="spellStart"/>
       <w:r>
         <w:rPr>
           <w:rFonts w:ascii="Times New Roman" w:hAnsi="Times New Roman" w:cs="Times New Roman"/>
         </w:rPr>
         <w:t>VehicleRentingSystem</w:t>
       </w:r>
+      <w:proofErr w:type="spellEnd"/>
       <w:r>
         <w:rPr>
           <w:rFonts w:ascii="Times New Roman" w:hAnsi="Times New Roman" w:cs="Times New Roman"/>
@@ -405,7 +409,21 @@
         <w:rPr>
           <w:rFonts w:ascii="Times New Roman" w:hAnsi="Times New Roman" w:cs="Times New Roman"/>
         </w:rPr>
-        <w:t>Vehicle function of the VehicleRentingSystem for</w:t>
+        <w:t xml:space="preserve">Vehicle function of the </w:t>
+      </w:r>
+      <w:proofErr w:type="spellStart"/>
+      <w:r>
+        <w:rPr>
+          <w:rFonts w:ascii="Times New Roman" w:hAnsi="Times New Roman" w:cs="Times New Roman"/>
+        </w:rPr>
+        <w:t>VehicleRentingSystem</w:t>
+      </w:r>
+      <w:proofErr w:type="spellEnd"/>
+      <w:r>
+        <w:rPr>
+          <w:rFonts w:ascii="Times New Roman" w:hAnsi="Times New Roman" w:cs="Times New Roman"/>
+        </w:rPr>
+        <w:t xml:space="preserve"> for</w:t>
       </w:r>
       <w:r>
         <w:rPr>
@@ -528,8 +546,16 @@
         <w:rPr>
           <w:rFonts w:ascii="Times New Roman" w:hAnsi="Times New Roman" w:cs="Times New Roman"/>
         </w:rPr>
-        <w:t>The Administrator is logged into the VehicleRentingSystem</w:t>
-      </w:r>
+        <w:t xml:space="preserve">The Administrator is logged into the </w:t>
+      </w:r>
+      <w:proofErr w:type="spellStart"/>
+      <w:r>
+        <w:rPr>
+          <w:rFonts w:ascii="Times New Roman" w:hAnsi="Times New Roman" w:cs="Times New Roman"/>
+        </w:rPr>
+        <w:t>VehicleRentingSystem</w:t>
+      </w:r>
+      <w:proofErr w:type="spellEnd"/>
     </w:p>
     <w:p>
       <w:pPr>
@@ -583,7 +609,21 @@
         <w:rPr>
           <w:rFonts w:ascii="Times New Roman" w:hAnsi="Times New Roman" w:cs="Times New Roman"/>
         </w:rPr>
-        <w:t>The RegisteredUser has received an information and selected</w:t>
+        <w:t xml:space="preserve">The </w:t>
+      </w:r>
+      <w:proofErr w:type="spellStart"/>
+      <w:r>
+        <w:rPr>
+          <w:rFonts w:ascii="Times New Roman" w:hAnsi="Times New Roman" w:cs="Times New Roman"/>
+        </w:rPr>
+        <w:t>RegisteredUser</w:t>
+      </w:r>
+      <w:proofErr w:type="spellEnd"/>
+      <w:r>
+        <w:rPr>
+          <w:rFonts w:ascii="Times New Roman" w:hAnsi="Times New Roman" w:cs="Times New Roman"/>
+        </w:rPr>
+        <w:t xml:space="preserve"> has received an information and selected</w:t>
       </w:r>
       <w:r>
         <w:rPr>
@@ -639,12 +679,14 @@
         </w:rPr>
         <w:t xml:space="preserve">  </w:t>
       </w:r>
+      <w:proofErr w:type="spellStart"/>
       <w:r>
         <w:rPr>
           <w:rFonts w:ascii="Times New Roman" w:hAnsi="Times New Roman" w:cs="Times New Roman"/>
         </w:rPr>
         <w:t>VehicleRentingSystem</w:t>
       </w:r>
+      <w:proofErr w:type="spellEnd"/>
       <w:r>
         <w:rPr>
           <w:rFonts w:ascii="Times New Roman" w:hAnsi="Times New Roman" w:cs="Times New Roman"/>
@@ -1003,12 +1045,14 @@
         </w:rPr>
         <w:tab/>
       </w:r>
+      <w:proofErr w:type="spellStart"/>
       <w:r>
         <w:rPr>
           <w:rFonts w:ascii="Times New Roman" w:hAnsi="Times New Roman" w:cs="Times New Roman"/>
         </w:rPr>
         <w:t>AddingVehicle</w:t>
       </w:r>
+      <w:proofErr w:type="spellEnd"/>
     </w:p>
     <w:p>
       <w:pPr>
@@ -1161,7 +1205,21 @@
         <w:rPr>
           <w:rFonts w:ascii="Times New Roman" w:hAnsi="Times New Roman" w:cs="Times New Roman"/>
         </w:rPr>
-        <w:t>2. VehicleRentingSystem responds to the user by displaying the vehicles in the website.</w:t>
+        <w:t xml:space="preserve">2. </w:t>
+      </w:r>
+      <w:proofErr w:type="spellStart"/>
+      <w:r>
+        <w:rPr>
+          <w:rFonts w:ascii="Times New Roman" w:hAnsi="Times New Roman" w:cs="Times New Roman"/>
+        </w:rPr>
+        <w:t>VehicleRentingSystem</w:t>
+      </w:r>
+      <w:proofErr w:type="spellEnd"/>
+      <w:r>
+        <w:rPr>
+          <w:rFonts w:ascii="Times New Roman" w:hAnsi="Times New Roman" w:cs="Times New Roman"/>
+        </w:rPr>
+        <w:t xml:space="preserve"> responds to the user by displaying the vehicles in the website.</w:t>
       </w:r>
     </w:p>
     <w:p>
@@ -1175,7 +1233,35 @@
         <w:rPr>
           <w:rFonts w:ascii="Times New Roman" w:hAnsi="Times New Roman" w:cs="Times New Roman"/>
         </w:rPr>
-        <w:t xml:space="preserve">3.The Administrator activates the AddingVehicle function of the VehicleRentingSystem. </w:t>
+        <w:t xml:space="preserve">3.The Administrator activates the </w:t>
+      </w:r>
+      <w:proofErr w:type="spellStart"/>
+      <w:r>
+        <w:rPr>
+          <w:rFonts w:ascii="Times New Roman" w:hAnsi="Times New Roman" w:cs="Times New Roman"/>
+        </w:rPr>
+        <w:t>AddingVehicle</w:t>
+      </w:r>
+      <w:proofErr w:type="spellEnd"/>
+      <w:r>
+        <w:rPr>
+          <w:rFonts w:ascii="Times New Roman" w:hAnsi="Times New Roman" w:cs="Times New Roman"/>
+        </w:rPr>
+        <w:t xml:space="preserve"> function of the </w:t>
+      </w:r>
+      <w:proofErr w:type="spellStart"/>
+      <w:r>
+        <w:rPr>
+          <w:rFonts w:ascii="Times New Roman" w:hAnsi="Times New Roman" w:cs="Times New Roman"/>
+        </w:rPr>
+        <w:t>VehicleRentingSystem</w:t>
+      </w:r>
+      <w:proofErr w:type="spellEnd"/>
+      <w:r>
+        <w:rPr>
+          <w:rFonts w:ascii="Times New Roman" w:hAnsi="Times New Roman" w:cs="Times New Roman"/>
+        </w:rPr>
+        <w:t xml:space="preserve">. </w:t>
       </w:r>
     </w:p>
     <w:p>
@@ -1295,7 +1381,23 @@
         <w:rPr>
           <w:rFonts w:ascii="Times New Roman" w:hAnsi="Times New Roman" w:cs="Times New Roman"/>
         </w:rPr>
-        <w:t xml:space="preserve"> new vehicle to the website. Then, it displays a information which is “Your vehicle is added successfully” to the Administrator.</w:t>
+        <w:t xml:space="preserve"> new vehicle to the website. Then, it displays </w:t>
+      </w:r>
+      <w:proofErr w:type="spellStart"/>
+      <w:proofErr w:type="gramStart"/>
+      <w:r>
+        <w:rPr>
+          <w:rFonts w:ascii="Times New Roman" w:hAnsi="Times New Roman" w:cs="Times New Roman"/>
+        </w:rPr>
+        <w:t>a</w:t>
+      </w:r>
+      <w:proofErr w:type="spellEnd"/>
+      <w:proofErr w:type="gramEnd"/>
+      <w:r>
+        <w:rPr>
+          <w:rFonts w:ascii="Times New Roman" w:hAnsi="Times New Roman" w:cs="Times New Roman"/>
+        </w:rPr>
+        <w:t xml:space="preserve"> information which is “Your vehicle is added successfully” to the Administrator.</w:t>
       </w:r>
       <w:r>
         <w:rPr>
@@ -1327,11 +1429,19 @@
         </w:rPr>
         <w:t xml:space="preserve"> or wrong, </w:t>
       </w:r>
-      <w:r>
-        <w:rPr>
-          <w:rFonts w:ascii="Times New Roman" w:hAnsi="Times New Roman" w:cs="Times New Roman"/>
-        </w:rPr>
-        <w:t xml:space="preserve">VehicleRentingSystem </w:t>
+      <w:proofErr w:type="spellStart"/>
+      <w:r>
+        <w:rPr>
+          <w:rFonts w:ascii="Times New Roman" w:hAnsi="Times New Roman" w:cs="Times New Roman"/>
+        </w:rPr>
+        <w:t>VehicleRentingSystem</w:t>
+      </w:r>
+      <w:proofErr w:type="spellEnd"/>
+      <w:r>
+        <w:rPr>
+          <w:rFonts w:ascii="Times New Roman" w:hAnsi="Times New Roman" w:cs="Times New Roman"/>
+        </w:rPr>
+        <w:t xml:space="preserve"> </w:t>
       </w:r>
       <w:r>
         <w:rPr>
@@ -1343,7 +1453,14 @@
         <w:rPr>
           <w:rFonts w:ascii="Times New Roman" w:hAnsi="Times New Roman" w:cs="Times New Roman"/>
         </w:rPr>
-        <w:t xml:space="preserve"> the Wrong</w:t>
+        <w:t xml:space="preserve"> the </w:t>
+      </w:r>
+      <w:proofErr w:type="spellStart"/>
+      <w:r>
+        <w:rPr>
+          <w:rFonts w:ascii="Times New Roman" w:hAnsi="Times New Roman" w:cs="Times New Roman"/>
+        </w:rPr>
+        <w:t>Wrong</w:t>
       </w:r>
       <w:r>
         <w:rPr>
@@ -1351,6 +1468,7 @@
         </w:rPr>
         <w:t>Input</w:t>
       </w:r>
+      <w:proofErr w:type="spellEnd"/>
       <w:r>
         <w:rPr>
           <w:rFonts w:ascii="Times New Roman" w:hAnsi="Times New Roman" w:cs="Times New Roman"/>
@@ -1428,8 +1546,16 @@
         <w:rPr>
           <w:rFonts w:ascii="Times New Roman" w:hAnsi="Times New Roman" w:cs="Times New Roman"/>
         </w:rPr>
-        <w:t>The Administrator is logged into the VehicleRentingSystem</w:t>
-      </w:r>
+        <w:t xml:space="preserve">The Administrator is logged into the </w:t>
+      </w:r>
+      <w:proofErr w:type="spellStart"/>
+      <w:r>
+        <w:rPr>
+          <w:rFonts w:ascii="Times New Roman" w:hAnsi="Times New Roman" w:cs="Times New Roman"/>
+        </w:rPr>
+        <w:t>VehicleRentingSystem</w:t>
+      </w:r>
+      <w:proofErr w:type="spellEnd"/>
     </w:p>
     <w:p>
       <w:pPr>
@@ -1492,32 +1618,60 @@
         <w:rPr>
           <w:rFonts w:ascii="Times New Roman" w:hAnsi="Times New Roman" w:cs="Times New Roman"/>
         </w:rPr>
-        <w:t>The RegisteredUser has received an information and selected</w:t>
-      </w:r>
-      <w:r>
-        <w:rPr>
-          <w:rFonts w:ascii="Times New Roman" w:hAnsi="Times New Roman" w:cs="Times New Roman"/>
-        </w:rPr>
-        <w:tab/>
-      </w:r>
-      <w:r>
-        <w:rPr>
-          <w:rFonts w:ascii="Times New Roman" w:hAnsi="Times New Roman" w:cs="Times New Roman"/>
-        </w:rPr>
-        <w:tab/>
-      </w:r>
-      <w:r>
-        <w:rPr>
-          <w:rFonts w:ascii="Times New Roman" w:hAnsi="Times New Roman" w:cs="Times New Roman"/>
-        </w:rPr>
-        <w:tab/>
-      </w:r>
-      <w:r>
-        <w:rPr>
-          <w:rFonts w:ascii="Times New Roman" w:hAnsi="Times New Roman" w:cs="Times New Roman"/>
-        </w:rPr>
-        <w:tab/>
-        <w:t>response from the VehicleRentingSystem.</w:t>
+        <w:t xml:space="preserve">The </w:t>
+      </w:r>
+      <w:proofErr w:type="spellStart"/>
+      <w:r>
+        <w:rPr>
+          <w:rFonts w:ascii="Times New Roman" w:hAnsi="Times New Roman" w:cs="Times New Roman"/>
+        </w:rPr>
+        <w:t>RegisteredUser</w:t>
+      </w:r>
+      <w:proofErr w:type="spellEnd"/>
+      <w:r>
+        <w:rPr>
+          <w:rFonts w:ascii="Times New Roman" w:hAnsi="Times New Roman" w:cs="Times New Roman"/>
+        </w:rPr>
+        <w:t xml:space="preserve"> has received an information and selected</w:t>
+      </w:r>
+      <w:r>
+        <w:rPr>
+          <w:rFonts w:ascii="Times New Roman" w:hAnsi="Times New Roman" w:cs="Times New Roman"/>
+        </w:rPr>
+        <w:tab/>
+      </w:r>
+      <w:r>
+        <w:rPr>
+          <w:rFonts w:ascii="Times New Roman" w:hAnsi="Times New Roman" w:cs="Times New Roman"/>
+        </w:rPr>
+        <w:tab/>
+      </w:r>
+      <w:r>
+        <w:rPr>
+          <w:rFonts w:ascii="Times New Roman" w:hAnsi="Times New Roman" w:cs="Times New Roman"/>
+        </w:rPr>
+        <w:tab/>
+      </w:r>
+      <w:r>
+        <w:rPr>
+          <w:rFonts w:ascii="Times New Roman" w:hAnsi="Times New Roman" w:cs="Times New Roman"/>
+        </w:rPr>
+        <w:tab/>
+        <w:t xml:space="preserve">response from the </w:t>
+      </w:r>
+      <w:proofErr w:type="spellStart"/>
+      <w:r>
+        <w:rPr>
+          <w:rFonts w:ascii="Times New Roman" w:hAnsi="Times New Roman" w:cs="Times New Roman"/>
+        </w:rPr>
+        <w:t>VehicleRentingSystem</w:t>
+      </w:r>
+      <w:proofErr w:type="spellEnd"/>
+      <w:r>
+        <w:rPr>
+          <w:rFonts w:ascii="Times New Roman" w:hAnsi="Times New Roman" w:cs="Times New Roman"/>
+        </w:rPr>
+        <w:t>.</w:t>
       </w:r>
     </w:p>
     <w:p>
@@ -1627,12 +1781,14 @@
         </w:rPr>
         <w:tab/>
       </w:r>
+      <w:proofErr w:type="spellStart"/>
       <w:r>
         <w:rPr>
           <w:rFonts w:ascii="Times New Roman" w:hAnsi="Times New Roman" w:cs="Times New Roman"/>
         </w:rPr>
         <w:t>ChangingPersonalInfo</w:t>
       </w:r>
+      <w:proofErr w:type="spellEnd"/>
     </w:p>
     <w:p>
       <w:pPr>
@@ -1699,8 +1855,16 @@
         <w:rPr>
           <w:rFonts w:ascii="Times New Roman" w:hAnsi="Times New Roman" w:cs="Times New Roman"/>
         </w:rPr>
-        <w:t>Initiated by RegisteredUser</w:t>
-      </w:r>
+        <w:t xml:space="preserve">Initiated by </w:t>
+      </w:r>
+      <w:proofErr w:type="spellStart"/>
+      <w:r>
+        <w:rPr>
+          <w:rFonts w:ascii="Times New Roman" w:hAnsi="Times New Roman" w:cs="Times New Roman"/>
+        </w:rPr>
+        <w:t>RegisteredUser</w:t>
+      </w:r>
+      <w:proofErr w:type="spellEnd"/>
     </w:p>
     <w:p>
       <w:pPr>
@@ -1759,7 +1923,21 @@
         <w:rPr>
           <w:rFonts w:ascii="Times New Roman" w:hAnsi="Times New Roman" w:cs="Times New Roman"/>
         </w:rPr>
-        <w:t>1. RegisteredUser enters the “My Profile” page which is in the Main Page of the of the website.</w:t>
+        <w:t xml:space="preserve">1. </w:t>
+      </w:r>
+      <w:proofErr w:type="spellStart"/>
+      <w:r>
+        <w:rPr>
+          <w:rFonts w:ascii="Times New Roman" w:hAnsi="Times New Roman" w:cs="Times New Roman"/>
+        </w:rPr>
+        <w:t>RegisteredUser</w:t>
+      </w:r>
+      <w:proofErr w:type="spellEnd"/>
+      <w:r>
+        <w:rPr>
+          <w:rFonts w:ascii="Times New Roman" w:hAnsi="Times New Roman" w:cs="Times New Roman"/>
+        </w:rPr>
+        <w:t xml:space="preserve"> enters the “My Profile” page which is in the Main Page of the of the website.</w:t>
       </w:r>
     </w:p>
     <w:p>
@@ -1773,7 +1951,28 @@
         <w:rPr>
           <w:rFonts w:ascii="Times New Roman" w:hAnsi="Times New Roman" w:cs="Times New Roman"/>
         </w:rPr>
-        <w:t>2. VehicleRentingSystem responds to the user by displaying personal information to the RegisteredUse</w:t>
+        <w:t xml:space="preserve">2. </w:t>
+      </w:r>
+      <w:proofErr w:type="spellStart"/>
+      <w:r>
+        <w:rPr>
+          <w:rFonts w:ascii="Times New Roman" w:hAnsi="Times New Roman" w:cs="Times New Roman"/>
+        </w:rPr>
+        <w:t>VehicleRentingSystem</w:t>
+      </w:r>
+      <w:proofErr w:type="spellEnd"/>
+      <w:r>
+        <w:rPr>
+          <w:rFonts w:ascii="Times New Roman" w:hAnsi="Times New Roman" w:cs="Times New Roman"/>
+        </w:rPr>
+        <w:t xml:space="preserve"> responds to the user by displaying personal information to the </w:t>
+      </w:r>
+      <w:proofErr w:type="spellStart"/>
+      <w:r>
+        <w:rPr>
+          <w:rFonts w:ascii="Times New Roman" w:hAnsi="Times New Roman" w:cs="Times New Roman"/>
+        </w:rPr>
+        <w:t>RegisteredUse</w:t>
       </w:r>
       <w:r>
         <w:rPr>
@@ -1781,6 +1980,7 @@
         </w:rPr>
         <w:t>r</w:t>
       </w:r>
+      <w:proofErr w:type="spellEnd"/>
       <w:r>
         <w:rPr>
           <w:rFonts w:ascii="Times New Roman" w:hAnsi="Times New Roman" w:cs="Times New Roman"/>
@@ -1817,7 +2017,21 @@
           <w:rFonts w:ascii="Times New Roman" w:hAnsi="Times New Roman" w:cs="Times New Roman"/>
         </w:rPr>
         <w:tab/>
-        <w:t xml:space="preserve">3. RegisteredUser activates the change phone number function           </w:t>
+        <w:t xml:space="preserve">3. </w:t>
+      </w:r>
+      <w:proofErr w:type="spellStart"/>
+      <w:r>
+        <w:rPr>
+          <w:rFonts w:ascii="Times New Roman" w:hAnsi="Times New Roman" w:cs="Times New Roman"/>
+        </w:rPr>
+        <w:t>RegisteredUser</w:t>
+      </w:r>
+      <w:proofErr w:type="spellEnd"/>
+      <w:r>
+        <w:rPr>
+          <w:rFonts w:ascii="Times New Roman" w:hAnsi="Times New Roman" w:cs="Times New Roman"/>
+        </w:rPr>
+        <w:t xml:space="preserve"> activates the change phone number function           </w:t>
       </w:r>
     </w:p>
     <w:p>
@@ -1893,7 +2107,21 @@
           <w:rFonts w:ascii="Times New Roman" w:hAnsi="Times New Roman" w:cs="Times New Roman"/>
         </w:rPr>
         <w:tab/>
-        <w:t xml:space="preserve">4. VehicleRentingSystem displays a screen that </w:t>
+        <w:t xml:space="preserve">4. </w:t>
+      </w:r>
+      <w:proofErr w:type="spellStart"/>
+      <w:r>
+        <w:rPr>
+          <w:rFonts w:ascii="Times New Roman" w:hAnsi="Times New Roman" w:cs="Times New Roman"/>
+        </w:rPr>
+        <w:t>VehicleRentingSystem</w:t>
+      </w:r>
+      <w:proofErr w:type="spellEnd"/>
+      <w:r>
+        <w:rPr>
+          <w:rFonts w:ascii="Times New Roman" w:hAnsi="Times New Roman" w:cs="Times New Roman"/>
+        </w:rPr>
+        <w:t xml:space="preserve"> displays a screen that </w:t>
       </w:r>
       <w:r>
         <w:rPr>
@@ -1944,7 +2172,21 @@
         <w:rPr>
           <w:rFonts w:ascii="Times New Roman" w:hAnsi="Times New Roman" w:cs="Times New Roman"/>
         </w:rPr>
-        <w:t>5. RegisteredUser enters the new phone number and confirms</w:t>
+        <w:t xml:space="preserve">5. </w:t>
+      </w:r>
+      <w:proofErr w:type="spellStart"/>
+      <w:r>
+        <w:rPr>
+          <w:rFonts w:ascii="Times New Roman" w:hAnsi="Times New Roman" w:cs="Times New Roman"/>
+        </w:rPr>
+        <w:t>RegisteredUser</w:t>
+      </w:r>
+      <w:proofErr w:type="spellEnd"/>
+      <w:r>
+        <w:rPr>
+          <w:rFonts w:ascii="Times New Roman" w:hAnsi="Times New Roman" w:cs="Times New Roman"/>
+        </w:rPr>
+        <w:t xml:space="preserve"> enters the new phone number and confirms</w:t>
       </w:r>
       <w:r>
         <w:rPr>
@@ -1982,14 +2224,28 @@
         <w:rPr>
           <w:rFonts w:ascii="Times New Roman" w:hAnsi="Times New Roman" w:cs="Times New Roman"/>
         </w:rPr>
-        <w:t xml:space="preserve"> VehicleRentingSystem saves the new phone number, then</w:t>
-      </w:r>
-      <w:r>
-        <w:rPr>
-          <w:rFonts w:ascii="Times New Roman" w:hAnsi="Times New Roman" w:cs="Times New Roman"/>
-        </w:rPr>
         <w:t xml:space="preserve"> </w:t>
       </w:r>
+      <w:proofErr w:type="spellStart"/>
+      <w:r>
+        <w:rPr>
+          <w:rFonts w:ascii="Times New Roman" w:hAnsi="Times New Roman" w:cs="Times New Roman"/>
+        </w:rPr>
+        <w:t>VehicleRentingSystem</w:t>
+      </w:r>
+      <w:proofErr w:type="spellEnd"/>
+      <w:r>
+        <w:rPr>
+          <w:rFonts w:ascii="Times New Roman" w:hAnsi="Times New Roman" w:cs="Times New Roman"/>
+        </w:rPr>
+        <w:t xml:space="preserve"> saves the new phone number, then</w:t>
+      </w:r>
+      <w:r>
+        <w:rPr>
+          <w:rFonts w:ascii="Times New Roman" w:hAnsi="Times New Roman" w:cs="Times New Roman"/>
+        </w:rPr>
+        <w:t xml:space="preserve"> </w:t>
+      </w:r>
       <w:r>
         <w:rPr>
           <w:rFonts w:ascii="Times New Roman" w:hAnsi="Times New Roman" w:cs="Times New Roman"/>
@@ -2068,18 +2324,28 @@
         </w:rPr>
         <w:t xml:space="preserve">The </w:t>
       </w:r>
+      <w:proofErr w:type="spellStart"/>
       <w:r>
         <w:rPr>
           <w:rFonts w:ascii="Times New Roman" w:hAnsi="Times New Roman" w:cs="Times New Roman"/>
         </w:rPr>
         <w:t>RegisteredUser</w:t>
       </w:r>
-      <w:r>
-        <w:rPr>
-          <w:rFonts w:ascii="Times New Roman" w:hAnsi="Times New Roman" w:cs="Times New Roman"/>
-        </w:rPr>
-        <w:t xml:space="preserve"> is logged into the VehicleRentingSystem</w:t>
-      </w:r>
+      <w:proofErr w:type="spellEnd"/>
+      <w:r>
+        <w:rPr>
+          <w:rFonts w:ascii="Times New Roman" w:hAnsi="Times New Roman" w:cs="Times New Roman"/>
+        </w:rPr>
+        <w:t xml:space="preserve"> is logged into the </w:t>
+      </w:r>
+      <w:proofErr w:type="spellStart"/>
+      <w:r>
+        <w:rPr>
+          <w:rFonts w:ascii="Times New Roman" w:hAnsi="Times New Roman" w:cs="Times New Roman"/>
+        </w:rPr>
+        <w:t>VehicleRentingSystem</w:t>
+      </w:r>
+      <w:proofErr w:type="spellEnd"/>
     </w:p>
     <w:p>
       <w:pPr>
@@ -2142,32 +2408,60 @@
         <w:rPr>
           <w:rFonts w:ascii="Times New Roman" w:hAnsi="Times New Roman" w:cs="Times New Roman"/>
         </w:rPr>
-        <w:t>The RegisteredUser has received an information and selected</w:t>
-      </w:r>
-      <w:r>
-        <w:rPr>
-          <w:rFonts w:ascii="Times New Roman" w:hAnsi="Times New Roman" w:cs="Times New Roman"/>
-        </w:rPr>
-        <w:tab/>
-      </w:r>
-      <w:r>
-        <w:rPr>
-          <w:rFonts w:ascii="Times New Roman" w:hAnsi="Times New Roman" w:cs="Times New Roman"/>
-        </w:rPr>
-        <w:tab/>
-      </w:r>
-      <w:r>
-        <w:rPr>
-          <w:rFonts w:ascii="Times New Roman" w:hAnsi="Times New Roman" w:cs="Times New Roman"/>
-        </w:rPr>
-        <w:tab/>
-      </w:r>
-      <w:r>
-        <w:rPr>
-          <w:rFonts w:ascii="Times New Roman" w:hAnsi="Times New Roman" w:cs="Times New Roman"/>
-        </w:rPr>
-        <w:tab/>
-        <w:t>response from the VehicleRentingSystem.</w:t>
+        <w:t xml:space="preserve">The </w:t>
+      </w:r>
+      <w:proofErr w:type="spellStart"/>
+      <w:r>
+        <w:rPr>
+          <w:rFonts w:ascii="Times New Roman" w:hAnsi="Times New Roman" w:cs="Times New Roman"/>
+        </w:rPr>
+        <w:t>RegisteredUser</w:t>
+      </w:r>
+      <w:proofErr w:type="spellEnd"/>
+      <w:r>
+        <w:rPr>
+          <w:rFonts w:ascii="Times New Roman" w:hAnsi="Times New Roman" w:cs="Times New Roman"/>
+        </w:rPr>
+        <w:t xml:space="preserve"> has received an information and selected</w:t>
+      </w:r>
+      <w:r>
+        <w:rPr>
+          <w:rFonts w:ascii="Times New Roman" w:hAnsi="Times New Roman" w:cs="Times New Roman"/>
+        </w:rPr>
+        <w:tab/>
+      </w:r>
+      <w:r>
+        <w:rPr>
+          <w:rFonts w:ascii="Times New Roman" w:hAnsi="Times New Roman" w:cs="Times New Roman"/>
+        </w:rPr>
+        <w:tab/>
+      </w:r>
+      <w:r>
+        <w:rPr>
+          <w:rFonts w:ascii="Times New Roman" w:hAnsi="Times New Roman" w:cs="Times New Roman"/>
+        </w:rPr>
+        <w:tab/>
+      </w:r>
+      <w:r>
+        <w:rPr>
+          <w:rFonts w:ascii="Times New Roman" w:hAnsi="Times New Roman" w:cs="Times New Roman"/>
+        </w:rPr>
+        <w:tab/>
+        <w:t xml:space="preserve">response from the </w:t>
+      </w:r>
+      <w:proofErr w:type="spellStart"/>
+      <w:r>
+        <w:rPr>
+          <w:rFonts w:ascii="Times New Roman" w:hAnsi="Times New Roman" w:cs="Times New Roman"/>
+        </w:rPr>
+        <w:t>VehicleRentingSystem</w:t>
+      </w:r>
+      <w:proofErr w:type="spellEnd"/>
+      <w:r>
+        <w:rPr>
+          <w:rFonts w:ascii="Times New Roman" w:hAnsi="Times New Roman" w:cs="Times New Roman"/>
+        </w:rPr>
+        <w:t>.</w:t>
       </w:r>
     </w:p>
     <w:p>
@@ -2466,12 +2760,14 @@
         </w:rPr>
         <w:tab/>
       </w:r>
+      <w:proofErr w:type="spellStart"/>
       <w:r>
         <w:rPr>
           <w:rFonts w:ascii="Times New Roman" w:hAnsi="Times New Roman" w:cs="Times New Roman"/>
         </w:rPr>
         <w:t>RegisterTheWebsite</w:t>
       </w:r>
+      <w:proofErr w:type="spellEnd"/>
     </w:p>
     <w:p>
       <w:pPr>
@@ -2612,7 +2908,21 @@
         <w:rPr>
           <w:rFonts w:ascii="Times New Roman" w:hAnsi="Times New Roman" w:cs="Times New Roman"/>
         </w:rPr>
-        <w:t>2. VehicleRentingSystem responds to the user by displaying a blank form which has name, surname, email and username fields.</w:t>
+        <w:t xml:space="preserve">2. </w:t>
+      </w:r>
+      <w:proofErr w:type="spellStart"/>
+      <w:r>
+        <w:rPr>
+          <w:rFonts w:ascii="Times New Roman" w:hAnsi="Times New Roman" w:cs="Times New Roman"/>
+        </w:rPr>
+        <w:t>VehicleRentingSystem</w:t>
+      </w:r>
+      <w:proofErr w:type="spellEnd"/>
+      <w:r>
+        <w:rPr>
+          <w:rFonts w:ascii="Times New Roman" w:hAnsi="Times New Roman" w:cs="Times New Roman"/>
+        </w:rPr>
+        <w:t xml:space="preserve"> responds to the user by displaying a blank form which has name, surname, email and username fields.</w:t>
       </w:r>
     </w:p>
     <w:p>
@@ -2682,8 +2992,16 @@
           <w:rFonts w:ascii="Times New Roman" w:hAnsi="Times New Roman" w:cs="Times New Roman"/>
         </w:rPr>
         <w:tab/>
-        <w:t>4. VehicleRentingSystem</w:t>
-      </w:r>
+        <w:t xml:space="preserve">4. </w:t>
+      </w:r>
+      <w:proofErr w:type="spellStart"/>
+      <w:r>
+        <w:rPr>
+          <w:rFonts w:ascii="Times New Roman" w:hAnsi="Times New Roman" w:cs="Times New Roman"/>
+        </w:rPr>
+        <w:t>VehicleRentingSystem</w:t>
+      </w:r>
+      <w:proofErr w:type="spellEnd"/>
       <w:r>
         <w:rPr>
           <w:rFonts w:ascii="Times New Roman" w:hAnsi="Times New Roman" w:cs="Times New Roman"/>
@@ -2708,7 +3026,21 @@
         <w:rPr>
           <w:rFonts w:ascii="Times New Roman" w:hAnsi="Times New Roman" w:cs="Times New Roman"/>
         </w:rPr>
-        <w:t>5. RegisteredUser enters the new phone number and confirms its input.</w:t>
+        <w:t xml:space="preserve">5. </w:t>
+      </w:r>
+      <w:proofErr w:type="spellStart"/>
+      <w:r>
+        <w:rPr>
+          <w:rFonts w:ascii="Times New Roman" w:hAnsi="Times New Roman" w:cs="Times New Roman"/>
+        </w:rPr>
+        <w:t>RegisteredUser</w:t>
+      </w:r>
+      <w:proofErr w:type="spellEnd"/>
+      <w:r>
+        <w:rPr>
+          <w:rFonts w:ascii="Times New Roman" w:hAnsi="Times New Roman" w:cs="Times New Roman"/>
+        </w:rPr>
+        <w:t xml:space="preserve"> enters the new phone number and confirms its input.</w:t>
       </w:r>
     </w:p>
     <w:p>
@@ -2728,7 +3060,21 @@
         <w:rPr>
           <w:rFonts w:ascii="Times New Roman" w:hAnsi="Times New Roman" w:cs="Times New Roman"/>
         </w:rPr>
-        <w:t>, VehicleRentingSystem saves information of the Visitor to the system and it displays</w:t>
+        <w:t xml:space="preserve">, </w:t>
+      </w:r>
+      <w:proofErr w:type="spellStart"/>
+      <w:r>
+        <w:rPr>
+          <w:rFonts w:ascii="Times New Roman" w:hAnsi="Times New Roman" w:cs="Times New Roman"/>
+        </w:rPr>
+        <w:t>VehicleRentingSystem</w:t>
+      </w:r>
+      <w:proofErr w:type="spellEnd"/>
+      <w:r>
+        <w:rPr>
+          <w:rFonts w:ascii="Times New Roman" w:hAnsi="Times New Roman" w:cs="Times New Roman"/>
+        </w:rPr>
+        <w:t xml:space="preserve"> saves information of the Visitor to the system and it displays</w:t>
       </w:r>
       <w:r>
         <w:rPr>
@@ -2832,32 +3178,60 @@
         <w:rPr>
           <w:rFonts w:ascii="Times New Roman" w:hAnsi="Times New Roman" w:cs="Times New Roman"/>
         </w:rPr>
-        <w:t>The RegisteredUser has received an information and selected</w:t>
-      </w:r>
-      <w:r>
-        <w:rPr>
-          <w:rFonts w:ascii="Times New Roman" w:hAnsi="Times New Roman" w:cs="Times New Roman"/>
-        </w:rPr>
-        <w:tab/>
-      </w:r>
-      <w:r>
-        <w:rPr>
-          <w:rFonts w:ascii="Times New Roman" w:hAnsi="Times New Roman" w:cs="Times New Roman"/>
-        </w:rPr>
-        <w:tab/>
-      </w:r>
-      <w:r>
-        <w:rPr>
-          <w:rFonts w:ascii="Times New Roman" w:hAnsi="Times New Roman" w:cs="Times New Roman"/>
-        </w:rPr>
-        <w:tab/>
-      </w:r>
-      <w:r>
-        <w:rPr>
-          <w:rFonts w:ascii="Times New Roman" w:hAnsi="Times New Roman" w:cs="Times New Roman"/>
-        </w:rPr>
-        <w:tab/>
-        <w:t>response from the VehicleRentingSystem.</w:t>
+        <w:t xml:space="preserve">The </w:t>
+      </w:r>
+      <w:proofErr w:type="spellStart"/>
+      <w:r>
+        <w:rPr>
+          <w:rFonts w:ascii="Times New Roman" w:hAnsi="Times New Roman" w:cs="Times New Roman"/>
+        </w:rPr>
+        <w:t>RegisteredUser</w:t>
+      </w:r>
+      <w:proofErr w:type="spellEnd"/>
+      <w:r>
+        <w:rPr>
+          <w:rFonts w:ascii="Times New Roman" w:hAnsi="Times New Roman" w:cs="Times New Roman"/>
+        </w:rPr>
+        <w:t xml:space="preserve"> has received an information and selected</w:t>
+      </w:r>
+      <w:r>
+        <w:rPr>
+          <w:rFonts w:ascii="Times New Roman" w:hAnsi="Times New Roman" w:cs="Times New Roman"/>
+        </w:rPr>
+        <w:tab/>
+      </w:r>
+      <w:r>
+        <w:rPr>
+          <w:rFonts w:ascii="Times New Roman" w:hAnsi="Times New Roman" w:cs="Times New Roman"/>
+        </w:rPr>
+        <w:tab/>
+      </w:r>
+      <w:r>
+        <w:rPr>
+          <w:rFonts w:ascii="Times New Roman" w:hAnsi="Times New Roman" w:cs="Times New Roman"/>
+        </w:rPr>
+        <w:tab/>
+      </w:r>
+      <w:r>
+        <w:rPr>
+          <w:rFonts w:ascii="Times New Roman" w:hAnsi="Times New Roman" w:cs="Times New Roman"/>
+        </w:rPr>
+        <w:tab/>
+        <w:t xml:space="preserve">response from the </w:t>
+      </w:r>
+      <w:proofErr w:type="spellStart"/>
+      <w:r>
+        <w:rPr>
+          <w:rFonts w:ascii="Times New Roman" w:hAnsi="Times New Roman" w:cs="Times New Roman"/>
+        </w:rPr>
+        <w:t>VehicleRentingSystem</w:t>
+      </w:r>
+      <w:proofErr w:type="spellEnd"/>
+      <w:r>
+        <w:rPr>
+          <w:rFonts w:ascii="Times New Roman" w:hAnsi="Times New Roman" w:cs="Times New Roman"/>
+        </w:rPr>
+        <w:t>.</w:t>
       </w:r>
     </w:p>
     <w:p>
@@ -2993,12 +3367,14 @@
         </w:rPr>
         <w:tab/>
       </w:r>
+      <w:proofErr w:type="spellStart"/>
       <w:r>
         <w:rPr>
           <w:rFonts w:ascii="Times New Roman" w:hAnsi="Times New Roman" w:cs="Times New Roman"/>
         </w:rPr>
         <w:t>ManagingTheOfficeAddress</w:t>
       </w:r>
+      <w:proofErr w:type="spellEnd"/>
     </w:p>
     <w:p>
       <w:pPr>
@@ -3181,13 +3557,41 @@
         <w:rPr>
           <w:rFonts w:ascii="Times New Roman" w:hAnsi="Times New Roman" w:cs="Times New Roman"/>
         </w:rPr>
-        <w:t xml:space="preserve">2. VehicleRentingSystem responds to the user by displaying </w:t>
-      </w:r>
-      <w:r>
-        <w:rPr>
-          <w:rFonts w:ascii="Times New Roman" w:hAnsi="Times New Roman" w:cs="Times New Roman"/>
-        </w:rPr>
-        <w:t>offices of the VehicleRentingSystem.</w:t>
+        <w:t xml:space="preserve">2. </w:t>
+      </w:r>
+      <w:proofErr w:type="spellStart"/>
+      <w:r>
+        <w:rPr>
+          <w:rFonts w:ascii="Times New Roman" w:hAnsi="Times New Roman" w:cs="Times New Roman"/>
+        </w:rPr>
+        <w:t>VehicleRentingSystem</w:t>
+      </w:r>
+      <w:proofErr w:type="spellEnd"/>
+      <w:r>
+        <w:rPr>
+          <w:rFonts w:ascii="Times New Roman" w:hAnsi="Times New Roman" w:cs="Times New Roman"/>
+        </w:rPr>
+        <w:t xml:space="preserve"> responds to the user by displaying </w:t>
+      </w:r>
+      <w:r>
+        <w:rPr>
+          <w:rFonts w:ascii="Times New Roman" w:hAnsi="Times New Roman" w:cs="Times New Roman"/>
+        </w:rPr>
+        <w:t xml:space="preserve">offices of the </w:t>
+      </w:r>
+      <w:proofErr w:type="spellStart"/>
+      <w:r>
+        <w:rPr>
+          <w:rFonts w:ascii="Times New Roman" w:hAnsi="Times New Roman" w:cs="Times New Roman"/>
+        </w:rPr>
+        <w:t>VehicleRentingSystem</w:t>
+      </w:r>
+      <w:proofErr w:type="spellEnd"/>
+      <w:r>
+        <w:rPr>
+          <w:rFonts w:ascii="Times New Roman" w:hAnsi="Times New Roman" w:cs="Times New Roman"/>
+        </w:rPr>
+        <w:t>.</w:t>
       </w:r>
     </w:p>
     <w:p>
@@ -3223,11 +3627,19 @@
         </w:rPr>
         <w:t xml:space="preserve">4. </w:t>
       </w:r>
-      <w:r>
-        <w:rPr>
-          <w:rFonts w:ascii="Times New Roman" w:hAnsi="Times New Roman" w:cs="Times New Roman"/>
-        </w:rPr>
-        <w:t>VehicleRentingSystem Displays the corresponding office.</w:t>
+      <w:proofErr w:type="spellStart"/>
+      <w:r>
+        <w:rPr>
+          <w:rFonts w:ascii="Times New Roman" w:hAnsi="Times New Roman" w:cs="Times New Roman"/>
+        </w:rPr>
+        <w:t>VehicleRentingSystem</w:t>
+      </w:r>
+      <w:proofErr w:type="spellEnd"/>
+      <w:r>
+        <w:rPr>
+          <w:rFonts w:ascii="Times New Roman" w:hAnsi="Times New Roman" w:cs="Times New Roman"/>
+        </w:rPr>
+        <w:t xml:space="preserve"> Displays the corresponding office.</w:t>
       </w:r>
     </w:p>
     <w:p>
@@ -3313,7 +3725,21 @@
         <w:rPr>
           <w:rFonts w:ascii="Times New Roman" w:hAnsi="Times New Roman" w:cs="Times New Roman"/>
         </w:rPr>
-        <w:t>8.Finally, VehicleRentingSystem saves information of the Administrator to the system and it displays a feedback on the screen as “</w:t>
+        <w:t xml:space="preserve">8.Finally, </w:t>
+      </w:r>
+      <w:proofErr w:type="spellStart"/>
+      <w:r>
+        <w:rPr>
+          <w:rFonts w:ascii="Times New Roman" w:hAnsi="Times New Roman" w:cs="Times New Roman"/>
+        </w:rPr>
+        <w:t>VehicleRentingSystem</w:t>
+      </w:r>
+      <w:proofErr w:type="spellEnd"/>
+      <w:r>
+        <w:rPr>
+          <w:rFonts w:ascii="Times New Roman" w:hAnsi="Times New Roman" w:cs="Times New Roman"/>
+        </w:rPr>
+        <w:t xml:space="preserve"> saves information of the Administrator to the system and it displays a feedback on the screen as “</w:t>
       </w:r>
       <w:r>
         <w:rPr>
@@ -3398,8 +3824,16 @@
         <w:rPr>
           <w:rFonts w:ascii="Times New Roman" w:hAnsi="Times New Roman" w:cs="Times New Roman"/>
         </w:rPr>
-        <w:t xml:space="preserve"> is logged into the VehicleRentingSystem</w:t>
-      </w:r>
+        <w:t xml:space="preserve"> is logged into the </w:t>
+      </w:r>
+      <w:proofErr w:type="spellStart"/>
+      <w:r>
+        <w:rPr>
+          <w:rFonts w:ascii="Times New Roman" w:hAnsi="Times New Roman" w:cs="Times New Roman"/>
+        </w:rPr>
+        <w:t>VehicleRentingSystem</w:t>
+      </w:r>
+      <w:proofErr w:type="spellEnd"/>
     </w:p>
     <w:p>
       <w:pPr>
@@ -3472,8 +3906,16 @@
         <w:rPr>
           <w:rFonts w:ascii="Times New Roman" w:hAnsi="Times New Roman" w:cs="Times New Roman"/>
         </w:rPr>
-        <w:t xml:space="preserve"> Adminstrator</w:t>
-      </w:r>
+        <w:t xml:space="preserve"> </w:t>
+      </w:r>
+      <w:proofErr w:type="spellStart"/>
+      <w:r>
+        <w:rPr>
+          <w:rFonts w:ascii="Times New Roman" w:hAnsi="Times New Roman" w:cs="Times New Roman"/>
+        </w:rPr>
+        <w:t>Adminstrator</w:t>
+      </w:r>
+      <w:proofErr w:type="spellEnd"/>
       <w:r>
         <w:rPr>
           <w:rFonts w:ascii="Times New Roman" w:hAnsi="Times New Roman" w:cs="Times New Roman"/>
@@ -3503,7 +3945,21 @@
           <w:rFonts w:ascii="Times New Roman" w:hAnsi="Times New Roman" w:cs="Times New Roman"/>
         </w:rPr>
         <w:tab/>
-        <w:t>response from the VehicleRentingSystem.</w:t>
+        <w:t xml:space="preserve">response from the </w:t>
+      </w:r>
+      <w:proofErr w:type="spellStart"/>
+      <w:r>
+        <w:rPr>
+          <w:rFonts w:ascii="Times New Roman" w:hAnsi="Times New Roman" w:cs="Times New Roman"/>
+        </w:rPr>
+        <w:t>VehicleRentingSystem</w:t>
+      </w:r>
+      <w:proofErr w:type="spellEnd"/>
+      <w:r>
+        <w:rPr>
+          <w:rFonts w:ascii="Times New Roman" w:hAnsi="Times New Roman" w:cs="Times New Roman"/>
+        </w:rPr>
+        <w:t>.</w:t>
       </w:r>
     </w:p>
     <w:p>
@@ -3617,18 +4073,14 @@
         </w:rPr>
         <w:tab/>
       </w:r>
-      <w:r>
-        <w:rPr>
-          <w:rFonts w:ascii="Times New Roman" w:hAnsi="Times New Roman" w:cs="Times New Roman"/>
-        </w:rPr>
-        <w:t>ManagingTheOffice</w:t>
-      </w:r>
-      <w:r>
-        <w:rPr>
-          <w:rFonts w:ascii="Times New Roman" w:hAnsi="Times New Roman" w:cs="Times New Roman"/>
-        </w:rPr>
-        <w:t>Hour</w:t>
-      </w:r>
+      <w:proofErr w:type="spellStart"/>
+      <w:r>
+        <w:rPr>
+          <w:rFonts w:ascii="Times New Roman" w:hAnsi="Times New Roman" w:cs="Times New Roman"/>
+        </w:rPr>
+        <w:t>ManagingTheOfficeHour</w:t>
+      </w:r>
+      <w:proofErr w:type="spellEnd"/>
     </w:p>
     <w:p>
       <w:pPr>
@@ -3769,7 +4221,35 @@
         <w:rPr>
           <w:rFonts w:ascii="Times New Roman" w:hAnsi="Times New Roman" w:cs="Times New Roman"/>
         </w:rPr>
-        <w:t>2. VehicleRentingSystem responds to the user by displaying offices of the VehicleRentingSystem.</w:t>
+        <w:t xml:space="preserve">2. </w:t>
+      </w:r>
+      <w:proofErr w:type="spellStart"/>
+      <w:r>
+        <w:rPr>
+          <w:rFonts w:ascii="Times New Roman" w:hAnsi="Times New Roman" w:cs="Times New Roman"/>
+        </w:rPr>
+        <w:t>VehicleRentingSystem</w:t>
+      </w:r>
+      <w:proofErr w:type="spellEnd"/>
+      <w:r>
+        <w:rPr>
+          <w:rFonts w:ascii="Times New Roman" w:hAnsi="Times New Roman" w:cs="Times New Roman"/>
+        </w:rPr>
+        <w:t xml:space="preserve"> responds to the user by displaying offices of the </w:t>
+      </w:r>
+      <w:proofErr w:type="spellStart"/>
+      <w:r>
+        <w:rPr>
+          <w:rFonts w:ascii="Times New Roman" w:hAnsi="Times New Roman" w:cs="Times New Roman"/>
+        </w:rPr>
+        <w:t>VehicleRentingSystem</w:t>
+      </w:r>
+      <w:proofErr w:type="spellEnd"/>
+      <w:r>
+        <w:rPr>
+          <w:rFonts w:ascii="Times New Roman" w:hAnsi="Times New Roman" w:cs="Times New Roman"/>
+        </w:rPr>
+        <w:t>.</w:t>
       </w:r>
     </w:p>
     <w:p>
@@ -3797,7 +4277,21 @@
         <w:rPr>
           <w:rFonts w:ascii="Times New Roman" w:hAnsi="Times New Roman" w:cs="Times New Roman"/>
         </w:rPr>
-        <w:t>4. VehicleRentingSystem Displays the corresponding office.</w:t>
+        <w:t xml:space="preserve">4. </w:t>
+      </w:r>
+      <w:proofErr w:type="spellStart"/>
+      <w:r>
+        <w:rPr>
+          <w:rFonts w:ascii="Times New Roman" w:hAnsi="Times New Roman" w:cs="Times New Roman"/>
+        </w:rPr>
+        <w:t>VehicleRentingSystem</w:t>
+      </w:r>
+      <w:proofErr w:type="spellEnd"/>
+      <w:r>
+        <w:rPr>
+          <w:rFonts w:ascii="Times New Roman" w:hAnsi="Times New Roman" w:cs="Times New Roman"/>
+        </w:rPr>
+        <w:t xml:space="preserve"> Displays the corresponding office.</w:t>
       </w:r>
     </w:p>
     <w:p>
@@ -3825,7 +4319,21 @@
         <w:rPr>
           <w:rFonts w:ascii="Times New Roman" w:hAnsi="Times New Roman" w:cs="Times New Roman"/>
         </w:rPr>
-        <w:t xml:space="preserve">6.VehicleRentingSystem displays the fields which take new </w:t>
+        <w:t>6.VehicleRentingSystem displays the fields which take new working hours.</w:t>
+      </w:r>
+    </w:p>
+    <w:p>
+      <w:pPr>
+        <w:ind w:left="2124" w:firstLine="708"/>
+        <w:rPr>
+          <w:rFonts w:ascii="Times New Roman" w:hAnsi="Times New Roman" w:cs="Times New Roman"/>
+        </w:rPr>
+      </w:pPr>
+      <w:r>
+        <w:rPr>
+          <w:rFonts w:ascii="Times New Roman" w:hAnsi="Times New Roman" w:cs="Times New Roman"/>
+        </w:rPr>
+        <w:t xml:space="preserve">7. He enters the new </w:t>
       </w:r>
       <w:r>
         <w:rPr>
@@ -3837,39 +4345,475 @@
         <w:rPr>
           <w:rFonts w:ascii="Times New Roman" w:hAnsi="Times New Roman" w:cs="Times New Roman"/>
         </w:rPr>
+        <w:t xml:space="preserve"> then confirm.</w:t>
+      </w:r>
+      <w:r>
+        <w:rPr>
+          <w:rFonts w:ascii="Times New Roman" w:hAnsi="Times New Roman" w:cs="Times New Roman"/>
+        </w:rPr>
+        <w:tab/>
+      </w:r>
+    </w:p>
+    <w:p>
+      <w:pPr>
+        <w:ind w:left="4248"/>
+        <w:rPr>
+          <w:rFonts w:ascii="Times New Roman" w:hAnsi="Times New Roman" w:cs="Times New Roman"/>
+        </w:rPr>
+      </w:pPr>
+      <w:r>
+        <w:rPr>
+          <w:rFonts w:ascii="Times New Roman" w:hAnsi="Times New Roman" w:cs="Times New Roman"/>
+        </w:rPr>
+        <w:t xml:space="preserve">8.Finally, </w:t>
+      </w:r>
+      <w:proofErr w:type="spellStart"/>
+      <w:r>
+        <w:rPr>
+          <w:rFonts w:ascii="Times New Roman" w:hAnsi="Times New Roman" w:cs="Times New Roman"/>
+        </w:rPr>
+        <w:t>VehicleRentingSystem</w:t>
+      </w:r>
+      <w:proofErr w:type="spellEnd"/>
+      <w:r>
+        <w:rPr>
+          <w:rFonts w:ascii="Times New Roman" w:hAnsi="Times New Roman" w:cs="Times New Roman"/>
+        </w:rPr>
+        <w:t xml:space="preserve"> saves information of the Administrator to the system and it displays a feedback on the screen as “New </w:t>
+      </w:r>
+      <w:r>
+        <w:rPr>
+          <w:rFonts w:ascii="Times New Roman" w:hAnsi="Times New Roman" w:cs="Times New Roman"/>
+        </w:rPr>
+        <w:t>working hours</w:t>
+      </w:r>
+      <w:r>
+        <w:rPr>
+          <w:rFonts w:ascii="Times New Roman" w:hAnsi="Times New Roman" w:cs="Times New Roman"/>
+        </w:rPr>
+        <w:t xml:space="preserve"> saved successfully”. </w:t>
+      </w:r>
+    </w:p>
+    <w:p>
+      <w:pPr>
+        <w:rPr>
+          <w:rFonts w:ascii="Times New Roman" w:hAnsi="Times New Roman" w:cs="Times New Roman"/>
+        </w:rPr>
+      </w:pPr>
+    </w:p>
+    <w:p>
+      <w:pPr>
+        <w:pBdr>
+          <w:top w:val="single" w:sz="4" w:space="1" w:color="auto"/>
+        </w:pBdr>
+        <w:rPr>
+          <w:rFonts w:ascii="Times New Roman" w:hAnsi="Times New Roman" w:cs="Times New Roman"/>
+        </w:rPr>
+      </w:pPr>
+    </w:p>
+    <w:p>
+      <w:pPr>
+        <w:rPr>
+          <w:rFonts w:ascii="Times New Roman" w:hAnsi="Times New Roman" w:cs="Times New Roman"/>
+        </w:rPr>
+      </w:pPr>
+      <w:r>
+        <w:rPr>
+          <w:rFonts w:ascii="Times New Roman" w:hAnsi="Times New Roman" w:cs="Times New Roman"/>
+          <w:b/>
+          <w:bCs/>
+          <w:sz w:val="28"/>
+          <w:szCs w:val="28"/>
+        </w:rPr>
+        <w:t xml:space="preserve">Entry condition </w:t>
+      </w:r>
+      <w:r>
+        <w:rPr>
+          <w:rFonts w:ascii="Times New Roman" w:hAnsi="Times New Roman" w:cs="Times New Roman"/>
+          <w:b/>
+          <w:bCs/>
+          <w:sz w:val="28"/>
+          <w:szCs w:val="28"/>
+        </w:rPr>
+        <w:tab/>
+      </w:r>
+      <w:r>
+        <w:rPr>
+          <w:rFonts w:ascii="Times New Roman" w:hAnsi="Times New Roman" w:cs="Times New Roman"/>
+          <w:b/>
+          <w:bCs/>
+          <w:sz w:val="28"/>
+          <w:szCs w:val="28"/>
+        </w:rPr>
+        <w:tab/>
+        <w:t xml:space="preserve"> - </w:t>
+      </w:r>
+      <w:r>
+        <w:rPr>
+          <w:rFonts w:ascii="Times New Roman" w:hAnsi="Times New Roman" w:cs="Times New Roman"/>
+        </w:rPr>
+        <w:t xml:space="preserve">The Administrator is logged into the </w:t>
+      </w:r>
+      <w:proofErr w:type="spellStart"/>
+      <w:r>
+        <w:rPr>
+          <w:rFonts w:ascii="Times New Roman" w:hAnsi="Times New Roman" w:cs="Times New Roman"/>
+        </w:rPr>
+        <w:t>VehicleRentingSystem</w:t>
+      </w:r>
+      <w:proofErr w:type="spellEnd"/>
+    </w:p>
+    <w:p>
+      <w:pPr>
+        <w:rPr>
+          <w:rFonts w:ascii="Times New Roman" w:hAnsi="Times New Roman" w:cs="Times New Roman"/>
+        </w:rPr>
+      </w:pPr>
+    </w:p>
+    <w:p>
+      <w:pPr>
+        <w:pBdr>
+          <w:bottom w:val="single" w:sz="4" w:space="1" w:color="auto"/>
+        </w:pBdr>
+        <w:rPr>
+          <w:rFonts w:ascii="Times New Roman" w:hAnsi="Times New Roman" w:cs="Times New Roman"/>
+        </w:rPr>
+      </w:pPr>
+    </w:p>
+    <w:p>
+      <w:pPr>
+        <w:rPr>
+          <w:rFonts w:ascii="Times New Roman" w:hAnsi="Times New Roman" w:cs="Times New Roman"/>
+        </w:rPr>
+      </w:pPr>
+    </w:p>
+    <w:p>
+      <w:pPr>
+        <w:rPr>
+          <w:rFonts w:ascii="Times New Roman" w:hAnsi="Times New Roman" w:cs="Times New Roman"/>
+        </w:rPr>
+      </w:pPr>
+      <w:r>
+        <w:rPr>
+          <w:rFonts w:ascii="Times New Roman" w:hAnsi="Times New Roman" w:cs="Times New Roman"/>
+          <w:b/>
+          <w:bCs/>
+          <w:sz w:val="28"/>
+          <w:szCs w:val="28"/>
+        </w:rPr>
+        <w:t xml:space="preserve">Exit condition </w:t>
+      </w:r>
+      <w:r>
+        <w:rPr>
+          <w:rFonts w:ascii="Times New Roman" w:hAnsi="Times New Roman" w:cs="Times New Roman"/>
+          <w:b/>
+          <w:bCs/>
+          <w:sz w:val="28"/>
+          <w:szCs w:val="28"/>
+        </w:rPr>
+        <w:tab/>
+      </w:r>
+      <w:r>
+        <w:rPr>
+          <w:rFonts w:ascii="Times New Roman" w:hAnsi="Times New Roman" w:cs="Times New Roman"/>
+          <w:b/>
+          <w:bCs/>
+          <w:sz w:val="28"/>
+          <w:szCs w:val="28"/>
+        </w:rPr>
+        <w:tab/>
+        <w:t xml:space="preserve">- </w:t>
+      </w:r>
+      <w:r>
+        <w:rPr>
+          <w:rFonts w:ascii="Times New Roman" w:hAnsi="Times New Roman" w:cs="Times New Roman"/>
+        </w:rPr>
+        <w:t xml:space="preserve">The </w:t>
+      </w:r>
+      <w:proofErr w:type="spellStart"/>
+      <w:r>
+        <w:rPr>
+          <w:rFonts w:ascii="Times New Roman" w:hAnsi="Times New Roman" w:cs="Times New Roman"/>
+        </w:rPr>
+        <w:t>Adminstrator</w:t>
+      </w:r>
+      <w:proofErr w:type="spellEnd"/>
+      <w:r>
+        <w:rPr>
+          <w:rFonts w:ascii="Times New Roman" w:hAnsi="Times New Roman" w:cs="Times New Roman"/>
+        </w:rPr>
+        <w:t xml:space="preserve"> has received an information and selected</w:t>
+      </w:r>
+      <w:r>
+        <w:rPr>
+          <w:rFonts w:ascii="Times New Roman" w:hAnsi="Times New Roman" w:cs="Times New Roman"/>
+        </w:rPr>
+        <w:tab/>
+      </w:r>
+      <w:r>
+        <w:rPr>
+          <w:rFonts w:ascii="Times New Roman" w:hAnsi="Times New Roman" w:cs="Times New Roman"/>
+        </w:rPr>
+        <w:tab/>
+      </w:r>
+      <w:r>
+        <w:rPr>
+          <w:rFonts w:ascii="Times New Roman" w:hAnsi="Times New Roman" w:cs="Times New Roman"/>
+        </w:rPr>
+        <w:tab/>
+      </w:r>
+      <w:r>
+        <w:rPr>
+          <w:rFonts w:ascii="Times New Roman" w:hAnsi="Times New Roman" w:cs="Times New Roman"/>
+        </w:rPr>
+        <w:tab/>
+        <w:t xml:space="preserve">response from the </w:t>
+      </w:r>
+      <w:proofErr w:type="spellStart"/>
+      <w:r>
+        <w:rPr>
+          <w:rFonts w:ascii="Times New Roman" w:hAnsi="Times New Roman" w:cs="Times New Roman"/>
+        </w:rPr>
+        <w:t>VehicleRentingSystem</w:t>
+      </w:r>
+      <w:proofErr w:type="spellEnd"/>
+      <w:r>
+        <w:rPr>
+          <w:rFonts w:ascii="Times New Roman" w:hAnsi="Times New Roman" w:cs="Times New Roman"/>
+        </w:rPr>
         <w:t>.</w:t>
       </w:r>
     </w:p>
-    <w:p>
-      <w:pPr>
-        <w:ind w:left="2124" w:firstLine="708"/>
-        <w:rPr>
-          <w:rFonts w:ascii="Times New Roman" w:hAnsi="Times New Roman" w:cs="Times New Roman"/>
-        </w:rPr>
-      </w:pPr>
-      <w:r>
-        <w:rPr>
-          <w:rFonts w:ascii="Times New Roman" w:hAnsi="Times New Roman" w:cs="Times New Roman"/>
-        </w:rPr>
-        <w:t xml:space="preserve">7. He enters the new </w:t>
-      </w:r>
-      <w:r>
-        <w:rPr>
-          <w:rFonts w:ascii="Times New Roman" w:hAnsi="Times New Roman" w:cs="Times New Roman"/>
-        </w:rPr>
-        <w:t>working hours</w:t>
-      </w:r>
-      <w:r>
-        <w:rPr>
-          <w:rFonts w:ascii="Times New Roman" w:hAnsi="Times New Roman" w:cs="Times New Roman"/>
-        </w:rPr>
-        <w:t xml:space="preserve"> then confirm.</w:t>
-      </w:r>
-      <w:r>
-        <w:rPr>
-          <w:rFonts w:ascii="Times New Roman" w:hAnsi="Times New Roman" w:cs="Times New Roman"/>
-        </w:rPr>
-        <w:tab/>
+    <w:p/>
+    <w:p/>
+    <w:p/>
+    <w:p/>
+    <w:p/>
+    <w:p/>
+    <w:p/>
+    <w:p/>
+    <w:p/>
+    <w:p/>
+    <w:p/>
+    <w:p/>
+    <w:p/>
+    <w:p/>
+    <w:p/>
+    <w:p>
+      <w:pPr>
+        <w:rPr>
+          <w:rFonts w:ascii="Times New Roman" w:hAnsi="Times New Roman" w:cs="Times New Roman"/>
+        </w:rPr>
+      </w:pPr>
+    </w:p>
+    <w:p>
+      <w:pPr>
+        <w:rPr>
+          <w:rFonts w:ascii="Times New Roman" w:hAnsi="Times New Roman" w:cs="Times New Roman"/>
+        </w:rPr>
+      </w:pPr>
+      <w:r>
+        <w:rPr>
+          <w:rFonts w:ascii="Times New Roman" w:hAnsi="Times New Roman" w:cs="Times New Roman"/>
+          <w:b/>
+          <w:bCs/>
+          <w:sz w:val="28"/>
+          <w:szCs w:val="28"/>
+        </w:rPr>
+        <w:t>Use case</w:t>
+      </w:r>
+      <w:r>
+        <w:rPr>
+          <w:rFonts w:ascii="Times New Roman" w:hAnsi="Times New Roman" w:cs="Times New Roman"/>
+          <w:b/>
+          <w:bCs/>
+          <w:sz w:val="28"/>
+          <w:szCs w:val="28"/>
+        </w:rPr>
+        <w:t xml:space="preserve"> </w:t>
+      </w:r>
+      <w:r>
+        <w:rPr>
+          <w:rFonts w:ascii="Times New Roman" w:hAnsi="Times New Roman" w:cs="Times New Roman"/>
+          <w:b/>
+          <w:bCs/>
+          <w:sz w:val="28"/>
+          <w:szCs w:val="28"/>
+        </w:rPr>
+        <w:t>n</w:t>
+      </w:r>
+      <w:r>
+        <w:rPr>
+          <w:rFonts w:ascii="Times New Roman" w:hAnsi="Times New Roman" w:cs="Times New Roman"/>
+          <w:b/>
+          <w:bCs/>
+          <w:sz w:val="28"/>
+          <w:szCs w:val="28"/>
+        </w:rPr>
+        <w:t>ame</w:t>
+      </w:r>
+      <w:r>
+        <w:rPr>
+          <w:rFonts w:ascii="Times New Roman" w:hAnsi="Times New Roman" w:cs="Times New Roman"/>
+          <w:b/>
+          <w:bCs/>
+          <w:sz w:val="28"/>
+          <w:szCs w:val="28"/>
+        </w:rPr>
+        <w:tab/>
+      </w:r>
+      <w:r>
+        <w:rPr>
+          <w:rFonts w:ascii="Times New Roman" w:hAnsi="Times New Roman" w:cs="Times New Roman"/>
+          <w:b/>
+          <w:bCs/>
+          <w:sz w:val="28"/>
+          <w:szCs w:val="28"/>
+        </w:rPr>
+        <w:tab/>
+      </w:r>
+      <w:proofErr w:type="spellStart"/>
+      <w:r>
+        <w:rPr>
+          <w:rFonts w:ascii="Times New Roman" w:hAnsi="Times New Roman" w:cs="Times New Roman"/>
+        </w:rPr>
+        <w:t>WrongInputofVehicle</w:t>
+      </w:r>
+      <w:proofErr w:type="spellEnd"/>
+    </w:p>
+    <w:p>
+      <w:pPr>
+        <w:rPr>
+          <w:rFonts w:ascii="Times New Roman" w:hAnsi="Times New Roman" w:cs="Times New Roman"/>
+          <w:b/>
+          <w:bCs/>
+          <w:sz w:val="28"/>
+          <w:szCs w:val="28"/>
+        </w:rPr>
+      </w:pPr>
+      <w:r>
+        <w:rPr>
+          <w:rFonts w:ascii="Times New Roman" w:hAnsi="Times New Roman" w:cs="Times New Roman"/>
+          <w:b/>
+          <w:bCs/>
+          <w:sz w:val="28"/>
+          <w:szCs w:val="28"/>
+        </w:rPr>
+        <w:t xml:space="preserve">    </w:t>
+      </w:r>
+    </w:p>
+    <w:p>
+      <w:pPr>
+        <w:pBdr>
+          <w:top w:val="single" w:sz="4" w:space="1" w:color="auto"/>
+        </w:pBdr>
+        <w:rPr>
+          <w:rFonts w:ascii="Times New Roman" w:hAnsi="Times New Roman" w:cs="Times New Roman"/>
+          <w:b/>
+          <w:bCs/>
+          <w:sz w:val="28"/>
+          <w:szCs w:val="28"/>
+        </w:rPr>
+      </w:pPr>
+    </w:p>
+    <w:p>
+      <w:pPr>
+        <w:rPr>
+          <w:rFonts w:ascii="Times New Roman" w:hAnsi="Times New Roman" w:cs="Times New Roman"/>
+        </w:rPr>
+      </w:pPr>
+      <w:r>
+        <w:rPr>
+          <w:rFonts w:ascii="Times New Roman" w:hAnsi="Times New Roman" w:cs="Times New Roman"/>
+          <w:b/>
+          <w:bCs/>
+          <w:sz w:val="28"/>
+          <w:szCs w:val="28"/>
+        </w:rPr>
+        <w:t>Participating Actors</w:t>
+      </w:r>
+      <w:r>
+        <w:rPr>
+          <w:rFonts w:ascii="Times New Roman" w:hAnsi="Times New Roman" w:cs="Times New Roman"/>
+          <w:b/>
+          <w:bCs/>
+          <w:sz w:val="28"/>
+          <w:szCs w:val="28"/>
+        </w:rPr>
+        <w:tab/>
+      </w:r>
+      <w:r>
+        <w:rPr>
+          <w:rFonts w:ascii="Times New Roman" w:hAnsi="Times New Roman" w:cs="Times New Roman"/>
+        </w:rPr>
+        <w:t>Initiated by Administrator</w:t>
+      </w:r>
+    </w:p>
+    <w:p>
+      <w:pPr>
+        <w:rPr>
+          <w:rFonts w:ascii="Times New Roman" w:hAnsi="Times New Roman" w:cs="Times New Roman"/>
+          <w:b/>
+          <w:bCs/>
+          <w:sz w:val="28"/>
+          <w:szCs w:val="28"/>
+        </w:rPr>
+      </w:pPr>
+    </w:p>
+    <w:p>
+      <w:pPr>
+        <w:pBdr>
+          <w:top w:val="single" w:sz="4" w:space="1" w:color="auto"/>
+        </w:pBdr>
+        <w:rPr>
+          <w:rFonts w:ascii="Times New Roman" w:hAnsi="Times New Roman" w:cs="Times New Roman"/>
+          <w:b/>
+          <w:bCs/>
+          <w:sz w:val="28"/>
+          <w:szCs w:val="28"/>
+        </w:rPr>
+      </w:pPr>
+    </w:p>
+    <w:p>
+      <w:pPr>
+        <w:ind w:left="2832" w:hanging="2832"/>
+        <w:rPr>
+          <w:rFonts w:ascii="Times New Roman" w:hAnsi="Times New Roman" w:cs="Times New Roman"/>
+        </w:rPr>
+      </w:pPr>
+      <w:r>
+        <w:rPr>
+          <w:rFonts w:ascii="Times New Roman" w:hAnsi="Times New Roman" w:cs="Times New Roman"/>
+          <w:b/>
+          <w:bCs/>
+          <w:sz w:val="28"/>
+          <w:szCs w:val="28"/>
+        </w:rPr>
+        <w:t>Flow of Events</w:t>
+      </w:r>
+      <w:r>
+        <w:rPr>
+          <w:rFonts w:ascii="Times New Roman" w:hAnsi="Times New Roman" w:cs="Times New Roman"/>
+        </w:rPr>
+        <w:tab/>
+      </w:r>
+      <w:r>
+        <w:rPr>
+          <w:rFonts w:ascii="Times New Roman" w:hAnsi="Times New Roman" w:cs="Times New Roman"/>
+        </w:rPr>
+        <w:t xml:space="preserve">5.Administrator fills the form </w:t>
+      </w:r>
+      <w:r>
+        <w:rPr>
+          <w:rFonts w:ascii="Times New Roman" w:hAnsi="Times New Roman" w:cs="Times New Roman"/>
+        </w:rPr>
+        <w:t xml:space="preserve">with at least one field is blank or has contain wrong input </w:t>
+      </w:r>
+      <w:r>
+        <w:rPr>
+          <w:rFonts w:ascii="Times New Roman" w:hAnsi="Times New Roman" w:cs="Times New Roman"/>
+        </w:rPr>
+        <w:t>.</w:t>
       </w:r>
     </w:p>
     <w:p>
@@ -3883,42 +4827,1430 @@
         <w:rPr>
           <w:rFonts w:ascii="Times New Roman" w:hAnsi="Times New Roman" w:cs="Times New Roman"/>
         </w:rPr>
-        <w:t xml:space="preserve">8.Finally, VehicleRentingSystem saves information of the Administrator to the system and it displays a feedback on the screen as “New </w:t>
-      </w:r>
-      <w:r>
-        <w:rPr>
-          <w:rFonts w:ascii="Times New Roman" w:hAnsi="Times New Roman" w:cs="Times New Roman"/>
-        </w:rPr>
-        <w:t>working hours</w:t>
+        <w:t xml:space="preserve">6.VehicleRentingSystem </w:t>
+      </w:r>
+      <w:r>
+        <w:rPr>
+          <w:rFonts w:ascii="Times New Roman" w:hAnsi="Times New Roman" w:cs="Times New Roman"/>
+        </w:rPr>
+        <w:t xml:space="preserve">displays </w:t>
+      </w:r>
+      <w:proofErr w:type="spellStart"/>
+      <w:r>
+        <w:rPr>
+          <w:rFonts w:ascii="Times New Roman" w:hAnsi="Times New Roman" w:cs="Times New Roman"/>
+        </w:rPr>
+        <w:t>an</w:t>
+      </w:r>
+      <w:proofErr w:type="spellEnd"/>
+      <w:r>
+        <w:rPr>
+          <w:rFonts w:ascii="Times New Roman" w:hAnsi="Times New Roman" w:cs="Times New Roman"/>
+        </w:rPr>
+        <w:t xml:space="preserve"> error message that </w:t>
+      </w:r>
+      <w:r>
+        <w:rPr>
+          <w:rFonts w:ascii="Times New Roman" w:hAnsi="Times New Roman" w:cs="Times New Roman"/>
+        </w:rPr>
+        <w:t xml:space="preserve"> a new vehicle to the website. Then, it displays a</w:t>
+      </w:r>
+      <w:r>
+        <w:rPr>
+          <w:rFonts w:ascii="Times New Roman" w:hAnsi="Times New Roman" w:cs="Times New Roman"/>
+        </w:rPr>
+        <w:t>n</w:t>
+      </w:r>
+      <w:r>
+        <w:rPr>
+          <w:rFonts w:ascii="Times New Roman" w:hAnsi="Times New Roman" w:cs="Times New Roman"/>
+        </w:rPr>
+        <w:t xml:space="preserve"> </w:t>
+      </w:r>
+      <w:r>
+        <w:rPr>
+          <w:rFonts w:ascii="Times New Roman" w:hAnsi="Times New Roman" w:cs="Times New Roman"/>
+        </w:rPr>
+        <w:t>error</w:t>
+      </w:r>
+      <w:r>
+        <w:rPr>
+          <w:rFonts w:ascii="Times New Roman" w:hAnsi="Times New Roman" w:cs="Times New Roman"/>
+        </w:rPr>
+        <w:t xml:space="preserve"> which is “</w:t>
+      </w:r>
+      <w:r>
+        <w:rPr>
+          <w:rFonts w:ascii="Times New Roman" w:hAnsi="Times New Roman" w:cs="Times New Roman"/>
+        </w:rPr>
+        <w:t>At least one of our inputs are wrong</w:t>
+      </w:r>
+      <w:r>
+        <w:rPr>
+          <w:rFonts w:ascii="Times New Roman" w:hAnsi="Times New Roman" w:cs="Times New Roman"/>
+        </w:rPr>
+        <w:t>” to the Administrato</w:t>
+      </w:r>
+      <w:r>
+        <w:rPr>
+          <w:rFonts w:ascii="Times New Roman" w:hAnsi="Times New Roman" w:cs="Times New Roman"/>
+        </w:rPr>
+        <w:t xml:space="preserve">r. Then </w:t>
+      </w:r>
+      <w:proofErr w:type="spellStart"/>
+      <w:r>
+        <w:rPr>
+          <w:rFonts w:ascii="Times New Roman" w:hAnsi="Times New Roman" w:cs="Times New Roman"/>
+        </w:rPr>
+        <w:t>VehicleRentingSystem</w:t>
+      </w:r>
+      <w:proofErr w:type="spellEnd"/>
+      <w:r>
+        <w:rPr>
+          <w:rFonts w:ascii="Times New Roman" w:hAnsi="Times New Roman" w:cs="Times New Roman"/>
+        </w:rPr>
+        <w:t xml:space="preserve"> displays the same </w:t>
+      </w:r>
+      <w:r>
+        <w:rPr>
+          <w:rFonts w:ascii="Times New Roman" w:hAnsi="Times New Roman" w:cs="Times New Roman"/>
+        </w:rPr>
+        <w:t xml:space="preserve">blank </w:t>
+      </w:r>
+      <w:r>
+        <w:rPr>
+          <w:rFonts w:ascii="Times New Roman" w:hAnsi="Times New Roman" w:cs="Times New Roman"/>
+        </w:rPr>
+        <w:t>form again.</w:t>
+      </w:r>
+    </w:p>
+    <w:p>
+      <w:pPr>
+        <w:rPr>
+          <w:rFonts w:ascii="Times New Roman" w:hAnsi="Times New Roman" w:cs="Times New Roman"/>
+        </w:rPr>
+      </w:pPr>
+    </w:p>
+    <w:p>
+      <w:pPr>
+        <w:pBdr>
+          <w:top w:val="single" w:sz="4" w:space="1" w:color="auto"/>
+        </w:pBdr>
+        <w:rPr>
+          <w:rFonts w:ascii="Times New Roman" w:hAnsi="Times New Roman" w:cs="Times New Roman"/>
+        </w:rPr>
+      </w:pPr>
+    </w:p>
+    <w:p>
+      <w:pPr>
+        <w:ind w:left="2904" w:hanging="2904"/>
+        <w:rPr>
+          <w:rFonts w:ascii="Times New Roman" w:hAnsi="Times New Roman" w:cs="Times New Roman"/>
+        </w:rPr>
+      </w:pPr>
+      <w:r>
+        <w:rPr>
+          <w:rFonts w:ascii="Times New Roman" w:hAnsi="Times New Roman" w:cs="Times New Roman"/>
+          <w:b/>
+          <w:bCs/>
+          <w:sz w:val="28"/>
+          <w:szCs w:val="28"/>
+        </w:rPr>
+        <w:t xml:space="preserve">Entry condition </w:t>
+      </w:r>
+      <w:r>
+        <w:rPr>
+          <w:rFonts w:ascii="Times New Roman" w:hAnsi="Times New Roman" w:cs="Times New Roman"/>
+          <w:b/>
+          <w:bCs/>
+          <w:sz w:val="28"/>
+          <w:szCs w:val="28"/>
+        </w:rPr>
+        <w:tab/>
+        <w:t xml:space="preserve"> - </w:t>
+      </w:r>
+      <w:r>
+        <w:rPr>
+          <w:rFonts w:ascii="Times New Roman" w:hAnsi="Times New Roman" w:cs="Times New Roman"/>
+        </w:rPr>
+        <w:t xml:space="preserve">It extends the </w:t>
+      </w:r>
+      <w:proofErr w:type="spellStart"/>
+      <w:r>
+        <w:rPr>
+          <w:rFonts w:ascii="Times New Roman" w:hAnsi="Times New Roman" w:cs="Times New Roman"/>
+        </w:rPr>
+        <w:t>AddingVehicle</w:t>
+      </w:r>
+      <w:proofErr w:type="spellEnd"/>
+      <w:r>
+        <w:rPr>
+          <w:rFonts w:ascii="Times New Roman" w:hAnsi="Times New Roman" w:cs="Times New Roman"/>
+        </w:rPr>
+        <w:t xml:space="preserve"> </w:t>
+      </w:r>
+      <w:proofErr w:type="spellStart"/>
+      <w:r>
+        <w:rPr>
+          <w:rFonts w:ascii="Times New Roman" w:hAnsi="Times New Roman" w:cs="Times New Roman"/>
+        </w:rPr>
+        <w:t>usecase</w:t>
+      </w:r>
+      <w:proofErr w:type="spellEnd"/>
+      <w:r>
+        <w:rPr>
+          <w:rFonts w:ascii="Times New Roman" w:hAnsi="Times New Roman" w:cs="Times New Roman"/>
+        </w:rPr>
+        <w:t xml:space="preserve">. Initiated by the </w:t>
+      </w:r>
+      <w:proofErr w:type="spellStart"/>
+      <w:r>
+        <w:rPr>
+          <w:rFonts w:ascii="Times New Roman" w:hAnsi="Times New Roman" w:cs="Times New Roman"/>
+        </w:rPr>
+        <w:t>VehicleRentingSystem</w:t>
+      </w:r>
+      <w:proofErr w:type="spellEnd"/>
+      <w:r>
+        <w:rPr>
+          <w:rFonts w:ascii="Times New Roman" w:hAnsi="Times New Roman" w:cs="Times New Roman"/>
+        </w:rPr>
+        <w:t xml:space="preserve"> when at least one of fields in the form is blank or wrong.</w:t>
+      </w:r>
+    </w:p>
+    <w:p>
+      <w:pPr>
+        <w:rPr>
+          <w:rFonts w:ascii="Times New Roman" w:hAnsi="Times New Roman" w:cs="Times New Roman"/>
+        </w:rPr>
+      </w:pPr>
+    </w:p>
+    <w:p>
+      <w:pPr>
+        <w:pBdr>
+          <w:top w:val="single" w:sz="4" w:space="1" w:color="auto"/>
+        </w:pBdr>
+        <w:rPr>
+          <w:rFonts w:ascii="Times New Roman" w:hAnsi="Times New Roman" w:cs="Times New Roman"/>
+        </w:rPr>
+      </w:pPr>
+    </w:p>
+    <w:p>
+      <w:pPr>
+        <w:pBdr>
+          <w:top w:val="single" w:sz="4" w:space="1" w:color="auto"/>
+        </w:pBdr>
+        <w:rPr>
+          <w:rFonts w:ascii="Times New Roman" w:hAnsi="Times New Roman" w:cs="Times New Roman"/>
+        </w:rPr>
+      </w:pPr>
+      <w:r>
+        <w:rPr>
+          <w:rFonts w:ascii="Times New Roman" w:hAnsi="Times New Roman" w:cs="Times New Roman"/>
+          <w:b/>
+          <w:bCs/>
+          <w:sz w:val="28"/>
+          <w:szCs w:val="28"/>
+        </w:rPr>
+        <w:t xml:space="preserve">Exit condition </w:t>
+      </w:r>
+      <w:r>
+        <w:rPr>
+          <w:rFonts w:ascii="Times New Roman" w:hAnsi="Times New Roman" w:cs="Times New Roman"/>
+          <w:b/>
+          <w:bCs/>
+          <w:sz w:val="28"/>
+          <w:szCs w:val="28"/>
+        </w:rPr>
+        <w:tab/>
+      </w:r>
+      <w:r>
+        <w:rPr>
+          <w:rFonts w:ascii="Times New Roman" w:hAnsi="Times New Roman" w:cs="Times New Roman"/>
+          <w:b/>
+          <w:bCs/>
+          <w:sz w:val="28"/>
+          <w:szCs w:val="28"/>
+        </w:rPr>
+        <w:tab/>
+        <w:t xml:space="preserve">- </w:t>
+      </w:r>
+      <w:r>
+        <w:rPr>
+          <w:rFonts w:ascii="Times New Roman" w:hAnsi="Times New Roman" w:cs="Times New Roman"/>
+        </w:rPr>
+        <w:t xml:space="preserve">The </w:t>
+      </w:r>
+      <w:r>
+        <w:rPr>
+          <w:rFonts w:ascii="Times New Roman" w:hAnsi="Times New Roman" w:cs="Times New Roman"/>
+        </w:rPr>
+        <w:t>Administrator</w:t>
+      </w:r>
+      <w:r>
+        <w:rPr>
+          <w:rFonts w:ascii="Times New Roman" w:hAnsi="Times New Roman" w:cs="Times New Roman"/>
+        </w:rPr>
+        <w:t xml:space="preserve"> has received an information and selected</w:t>
+      </w:r>
+      <w:r>
+        <w:rPr>
+          <w:rFonts w:ascii="Times New Roman" w:hAnsi="Times New Roman" w:cs="Times New Roman"/>
+        </w:rPr>
+        <w:tab/>
+      </w:r>
+      <w:r>
+        <w:rPr>
+          <w:rFonts w:ascii="Times New Roman" w:hAnsi="Times New Roman" w:cs="Times New Roman"/>
+        </w:rPr>
+        <w:tab/>
+      </w:r>
+      <w:r>
+        <w:rPr>
+          <w:rFonts w:ascii="Times New Roman" w:hAnsi="Times New Roman" w:cs="Times New Roman"/>
+        </w:rPr>
+        <w:tab/>
+      </w:r>
+      <w:r>
+        <w:rPr>
+          <w:rFonts w:ascii="Times New Roman" w:hAnsi="Times New Roman" w:cs="Times New Roman"/>
+        </w:rPr>
+        <w:tab/>
+        <w:t xml:space="preserve">response from the </w:t>
+      </w:r>
+      <w:proofErr w:type="spellStart"/>
+      <w:r>
+        <w:rPr>
+          <w:rFonts w:ascii="Times New Roman" w:hAnsi="Times New Roman" w:cs="Times New Roman"/>
+        </w:rPr>
+        <w:t>VehicleRentingSystem</w:t>
+      </w:r>
+      <w:proofErr w:type="spellEnd"/>
+      <w:r>
+        <w:rPr>
+          <w:rFonts w:ascii="Times New Roman" w:hAnsi="Times New Roman" w:cs="Times New Roman"/>
+        </w:rPr>
+        <w:t>.</w:t>
+      </w:r>
+    </w:p>
+    <w:p>
+      <w:pPr>
+        <w:pBdr>
+          <w:top w:val="single" w:sz="4" w:space="1" w:color="auto"/>
+        </w:pBdr>
+        <w:rPr>
+          <w:rFonts w:ascii="Times New Roman" w:hAnsi="Times New Roman" w:cs="Times New Roman"/>
+        </w:rPr>
+      </w:pPr>
+    </w:p>
+    <w:p>
+      <w:pPr>
+        <w:pBdr>
+          <w:top w:val="single" w:sz="4" w:space="1" w:color="auto"/>
+        </w:pBdr>
+        <w:rPr>
+          <w:rFonts w:ascii="Times New Roman" w:hAnsi="Times New Roman" w:cs="Times New Roman"/>
+        </w:rPr>
+      </w:pPr>
+    </w:p>
+    <w:p>
+      <w:pPr>
+        <w:pBdr>
+          <w:top w:val="single" w:sz="4" w:space="1" w:color="auto"/>
+        </w:pBdr>
+        <w:rPr>
+          <w:rFonts w:ascii="Times New Roman" w:hAnsi="Times New Roman" w:cs="Times New Roman"/>
+        </w:rPr>
+      </w:pPr>
+    </w:p>
+    <w:p>
+      <w:pPr>
+        <w:pBdr>
+          <w:top w:val="single" w:sz="4" w:space="1" w:color="auto"/>
+        </w:pBdr>
+        <w:rPr>
+          <w:rFonts w:ascii="Times New Roman" w:hAnsi="Times New Roman" w:cs="Times New Roman"/>
+        </w:rPr>
+      </w:pPr>
+    </w:p>
+    <w:p>
+      <w:pPr>
+        <w:pBdr>
+          <w:top w:val="single" w:sz="4" w:space="1" w:color="auto"/>
+        </w:pBdr>
+        <w:rPr>
+          <w:rFonts w:ascii="Times New Roman" w:hAnsi="Times New Roman" w:cs="Times New Roman"/>
+        </w:rPr>
+      </w:pPr>
+    </w:p>
+    <w:p>
+      <w:pPr>
+        <w:pBdr>
+          <w:top w:val="single" w:sz="4" w:space="1" w:color="auto"/>
+        </w:pBdr>
+        <w:rPr>
+          <w:rFonts w:ascii="Times New Roman" w:hAnsi="Times New Roman" w:cs="Times New Roman"/>
+        </w:rPr>
+      </w:pPr>
+    </w:p>
+    <w:p>
+      <w:pPr>
+        <w:pBdr>
+          <w:top w:val="single" w:sz="4" w:space="1" w:color="auto"/>
+        </w:pBdr>
+        <w:rPr>
+          <w:rFonts w:ascii="Times New Roman" w:hAnsi="Times New Roman" w:cs="Times New Roman"/>
+        </w:rPr>
+      </w:pPr>
+    </w:p>
+    <w:p>
+      <w:pPr>
+        <w:pBdr>
+          <w:top w:val="single" w:sz="4" w:space="1" w:color="auto"/>
+        </w:pBdr>
+        <w:rPr>
+          <w:rFonts w:ascii="Times New Roman" w:hAnsi="Times New Roman" w:cs="Times New Roman"/>
+        </w:rPr>
+      </w:pPr>
+    </w:p>
+    <w:p>
+      <w:pPr>
+        <w:pBdr>
+          <w:top w:val="single" w:sz="4" w:space="1" w:color="auto"/>
+        </w:pBdr>
+        <w:rPr>
+          <w:rFonts w:ascii="Times New Roman" w:hAnsi="Times New Roman" w:cs="Times New Roman"/>
+        </w:rPr>
+      </w:pPr>
+    </w:p>
+    <w:p>
+      <w:pPr>
+        <w:pBdr>
+          <w:top w:val="single" w:sz="4" w:space="1" w:color="auto"/>
+        </w:pBdr>
+        <w:rPr>
+          <w:rFonts w:ascii="Times New Roman" w:hAnsi="Times New Roman" w:cs="Times New Roman"/>
+        </w:rPr>
+      </w:pPr>
+    </w:p>
+    <w:p>
+      <w:pPr>
+        <w:pBdr>
+          <w:top w:val="single" w:sz="4" w:space="1" w:color="auto"/>
+        </w:pBdr>
+        <w:rPr>
+          <w:rFonts w:ascii="Times New Roman" w:hAnsi="Times New Roman" w:cs="Times New Roman"/>
+        </w:rPr>
+      </w:pPr>
+    </w:p>
+    <w:p>
+      <w:pPr>
+        <w:pBdr>
+          <w:top w:val="single" w:sz="4" w:space="1" w:color="auto"/>
+        </w:pBdr>
+        <w:rPr>
+          <w:rFonts w:ascii="Times New Roman" w:hAnsi="Times New Roman" w:cs="Times New Roman"/>
+        </w:rPr>
+      </w:pPr>
+    </w:p>
+    <w:p>
+      <w:pPr>
+        <w:pBdr>
+          <w:top w:val="single" w:sz="4" w:space="1" w:color="auto"/>
+        </w:pBdr>
+        <w:rPr>
+          <w:rFonts w:ascii="Times New Roman" w:hAnsi="Times New Roman" w:cs="Times New Roman"/>
+        </w:rPr>
+      </w:pPr>
+    </w:p>
+    <w:p>
+      <w:pPr>
+        <w:pBdr>
+          <w:top w:val="single" w:sz="4" w:space="1" w:color="auto"/>
+        </w:pBdr>
+        <w:rPr>
+          <w:rFonts w:ascii="Times New Roman" w:hAnsi="Times New Roman" w:cs="Times New Roman"/>
+        </w:rPr>
+      </w:pPr>
+    </w:p>
+    <w:p>
+      <w:pPr>
+        <w:pBdr>
+          <w:top w:val="single" w:sz="4" w:space="1" w:color="auto"/>
+        </w:pBdr>
+        <w:rPr>
+          <w:rFonts w:ascii="Times New Roman" w:hAnsi="Times New Roman" w:cs="Times New Roman"/>
+        </w:rPr>
+      </w:pPr>
+    </w:p>
+    <w:p>
+      <w:pPr>
+        <w:pBdr>
+          <w:top w:val="single" w:sz="4" w:space="1" w:color="auto"/>
+        </w:pBdr>
+        <w:rPr>
+          <w:rFonts w:ascii="Times New Roman" w:hAnsi="Times New Roman" w:cs="Times New Roman"/>
+        </w:rPr>
+      </w:pPr>
+    </w:p>
+    <w:p>
+      <w:pPr>
+        <w:pBdr>
+          <w:top w:val="single" w:sz="4" w:space="1" w:color="auto"/>
+        </w:pBdr>
+        <w:rPr>
+          <w:rFonts w:ascii="Times New Roman" w:hAnsi="Times New Roman" w:cs="Times New Roman"/>
+        </w:rPr>
+      </w:pPr>
+    </w:p>
+    <w:p>
+      <w:pPr>
+        <w:pBdr>
+          <w:top w:val="single" w:sz="4" w:space="1" w:color="auto"/>
+        </w:pBdr>
+        <w:rPr>
+          <w:rFonts w:ascii="Times New Roman" w:hAnsi="Times New Roman" w:cs="Times New Roman"/>
+        </w:rPr>
+      </w:pPr>
+    </w:p>
+    <w:p>
+      <w:pPr>
+        <w:pBdr>
+          <w:top w:val="single" w:sz="4" w:space="1" w:color="auto"/>
+        </w:pBdr>
+        <w:rPr>
+          <w:rFonts w:ascii="Times New Roman" w:hAnsi="Times New Roman" w:cs="Times New Roman"/>
+        </w:rPr>
+      </w:pPr>
+    </w:p>
+    <w:p>
+      <w:pPr>
+        <w:pBdr>
+          <w:top w:val="single" w:sz="4" w:space="1" w:color="auto"/>
+        </w:pBdr>
+        <w:rPr>
+          <w:rFonts w:ascii="Times New Roman" w:hAnsi="Times New Roman" w:cs="Times New Roman"/>
+        </w:rPr>
+      </w:pPr>
+    </w:p>
+    <w:p>
+      <w:pPr>
+        <w:pBdr>
+          <w:top w:val="single" w:sz="4" w:space="1" w:color="auto"/>
+        </w:pBdr>
+        <w:rPr>
+          <w:rFonts w:ascii="Times New Roman" w:hAnsi="Times New Roman" w:cs="Times New Roman"/>
+        </w:rPr>
+      </w:pPr>
+    </w:p>
+    <w:p>
+      <w:pPr>
+        <w:pBdr>
+          <w:top w:val="single" w:sz="4" w:space="1" w:color="auto"/>
+        </w:pBdr>
+        <w:rPr>
+          <w:rFonts w:ascii="Times New Roman" w:hAnsi="Times New Roman" w:cs="Times New Roman"/>
+        </w:rPr>
+      </w:pPr>
+    </w:p>
+    <w:p>
+      <w:pPr>
+        <w:pBdr>
+          <w:top w:val="single" w:sz="4" w:space="1" w:color="auto"/>
+        </w:pBdr>
+        <w:rPr>
+          <w:rFonts w:ascii="Times New Roman" w:hAnsi="Times New Roman" w:cs="Times New Roman"/>
+        </w:rPr>
+      </w:pPr>
+    </w:p>
+    <w:p>
+      <w:pPr>
+        <w:pBdr>
+          <w:top w:val="single" w:sz="4" w:space="1" w:color="auto"/>
+        </w:pBdr>
+        <w:rPr>
+          <w:rFonts w:ascii="Times New Roman" w:hAnsi="Times New Roman" w:cs="Times New Roman"/>
+        </w:rPr>
+      </w:pPr>
+    </w:p>
+    <w:p>
+      <w:pPr>
+        <w:pBdr>
+          <w:top w:val="single" w:sz="4" w:space="1" w:color="auto"/>
+        </w:pBdr>
+        <w:rPr>
+          <w:rFonts w:ascii="Times New Roman" w:hAnsi="Times New Roman" w:cs="Times New Roman"/>
+        </w:rPr>
+      </w:pPr>
+    </w:p>
+    <w:p>
+      <w:pPr>
+        <w:rPr>
+          <w:rFonts w:ascii="Times New Roman" w:hAnsi="Times New Roman" w:cs="Times New Roman"/>
+        </w:rPr>
+      </w:pPr>
+      <w:r>
+        <w:rPr>
+          <w:rFonts w:ascii="Times New Roman" w:hAnsi="Times New Roman" w:cs="Times New Roman"/>
+          <w:b/>
+          <w:bCs/>
+          <w:sz w:val="28"/>
+          <w:szCs w:val="28"/>
+        </w:rPr>
+        <w:t>Use case</w:t>
+      </w:r>
+      <w:r>
+        <w:rPr>
+          <w:rFonts w:ascii="Times New Roman" w:hAnsi="Times New Roman" w:cs="Times New Roman"/>
+          <w:b/>
+          <w:bCs/>
+          <w:sz w:val="28"/>
+          <w:szCs w:val="28"/>
+        </w:rPr>
+        <w:t xml:space="preserve"> </w:t>
+      </w:r>
+      <w:r>
+        <w:rPr>
+          <w:rFonts w:ascii="Times New Roman" w:hAnsi="Times New Roman" w:cs="Times New Roman"/>
+          <w:b/>
+          <w:bCs/>
+          <w:sz w:val="28"/>
+          <w:szCs w:val="28"/>
+        </w:rPr>
+        <w:t>n</w:t>
+      </w:r>
+      <w:r>
+        <w:rPr>
+          <w:rFonts w:ascii="Times New Roman" w:hAnsi="Times New Roman" w:cs="Times New Roman"/>
+          <w:b/>
+          <w:bCs/>
+          <w:sz w:val="28"/>
+          <w:szCs w:val="28"/>
+        </w:rPr>
+        <w:t>ame</w:t>
+      </w:r>
+      <w:r>
+        <w:rPr>
+          <w:rFonts w:ascii="Times New Roman" w:hAnsi="Times New Roman" w:cs="Times New Roman"/>
+          <w:b/>
+          <w:bCs/>
+          <w:sz w:val="28"/>
+          <w:szCs w:val="28"/>
+        </w:rPr>
+        <w:tab/>
+      </w:r>
+      <w:r>
+        <w:rPr>
+          <w:rFonts w:ascii="Times New Roman" w:hAnsi="Times New Roman" w:cs="Times New Roman"/>
+          <w:b/>
+          <w:bCs/>
+          <w:sz w:val="28"/>
+          <w:szCs w:val="28"/>
+        </w:rPr>
+        <w:tab/>
+      </w:r>
+      <w:proofErr w:type="spellStart"/>
+      <w:r>
+        <w:rPr>
+          <w:rFonts w:ascii="Times New Roman" w:hAnsi="Times New Roman" w:cs="Times New Roman"/>
+        </w:rPr>
+        <w:t>WrongInputof</w:t>
+      </w:r>
+      <w:r>
+        <w:rPr>
+          <w:rFonts w:ascii="Times New Roman" w:hAnsi="Times New Roman" w:cs="Times New Roman"/>
+        </w:rPr>
+        <w:t>Person</w:t>
+      </w:r>
+      <w:proofErr w:type="spellEnd"/>
+    </w:p>
+    <w:p>
+      <w:pPr>
+        <w:rPr>
+          <w:rFonts w:ascii="Times New Roman" w:hAnsi="Times New Roman" w:cs="Times New Roman"/>
+          <w:b/>
+          <w:bCs/>
+          <w:sz w:val="28"/>
+          <w:szCs w:val="28"/>
+        </w:rPr>
+      </w:pPr>
+      <w:r>
+        <w:rPr>
+          <w:rFonts w:ascii="Times New Roman" w:hAnsi="Times New Roman" w:cs="Times New Roman"/>
+          <w:b/>
+          <w:bCs/>
+          <w:sz w:val="28"/>
+          <w:szCs w:val="28"/>
+        </w:rPr>
+        <w:t xml:space="preserve">    </w:t>
+      </w:r>
+    </w:p>
+    <w:p>
+      <w:pPr>
+        <w:pBdr>
+          <w:top w:val="single" w:sz="4" w:space="1" w:color="auto"/>
+        </w:pBdr>
+        <w:rPr>
+          <w:rFonts w:ascii="Times New Roman" w:hAnsi="Times New Roman" w:cs="Times New Roman"/>
+          <w:b/>
+          <w:bCs/>
+          <w:sz w:val="28"/>
+          <w:szCs w:val="28"/>
+        </w:rPr>
+      </w:pPr>
+    </w:p>
+    <w:p>
+      <w:pPr>
+        <w:rPr>
+          <w:rFonts w:ascii="Times New Roman" w:hAnsi="Times New Roman" w:cs="Times New Roman"/>
+        </w:rPr>
+      </w:pPr>
+      <w:r>
+        <w:rPr>
+          <w:rFonts w:ascii="Times New Roman" w:hAnsi="Times New Roman" w:cs="Times New Roman"/>
+          <w:b/>
+          <w:bCs/>
+          <w:sz w:val="28"/>
+          <w:szCs w:val="28"/>
+        </w:rPr>
+        <w:t>Participating Actors</w:t>
+      </w:r>
+      <w:r>
+        <w:rPr>
+          <w:rFonts w:ascii="Times New Roman" w:hAnsi="Times New Roman" w:cs="Times New Roman"/>
+          <w:b/>
+          <w:bCs/>
+          <w:sz w:val="28"/>
+          <w:szCs w:val="28"/>
+        </w:rPr>
+        <w:tab/>
+      </w:r>
+      <w:r>
+        <w:rPr>
+          <w:rFonts w:ascii="Times New Roman" w:hAnsi="Times New Roman" w:cs="Times New Roman"/>
+        </w:rPr>
+        <w:t xml:space="preserve">Initiated by </w:t>
+      </w:r>
+      <w:proofErr w:type="spellStart"/>
+      <w:r>
+        <w:rPr>
+          <w:rFonts w:ascii="Times New Roman" w:hAnsi="Times New Roman" w:cs="Times New Roman"/>
+        </w:rPr>
+        <w:t>RegisteredUser</w:t>
+      </w:r>
+      <w:proofErr w:type="spellEnd"/>
+    </w:p>
+    <w:p>
+      <w:pPr>
+        <w:rPr>
+          <w:rFonts w:ascii="Times New Roman" w:hAnsi="Times New Roman" w:cs="Times New Roman"/>
+          <w:b/>
+          <w:bCs/>
+          <w:sz w:val="28"/>
+          <w:szCs w:val="28"/>
+        </w:rPr>
+      </w:pPr>
+    </w:p>
+    <w:p>
+      <w:pPr>
+        <w:pBdr>
+          <w:top w:val="single" w:sz="4" w:space="1" w:color="auto"/>
+        </w:pBdr>
+        <w:rPr>
+          <w:rFonts w:ascii="Times New Roman" w:hAnsi="Times New Roman" w:cs="Times New Roman"/>
+          <w:b/>
+          <w:bCs/>
+          <w:sz w:val="28"/>
+          <w:szCs w:val="28"/>
+        </w:rPr>
+      </w:pPr>
+    </w:p>
+    <w:p>
+      <w:pPr>
+        <w:ind w:left="4956" w:hanging="4956"/>
+        <w:rPr>
+          <w:rFonts w:ascii="Times New Roman" w:hAnsi="Times New Roman" w:cs="Times New Roman"/>
+        </w:rPr>
+      </w:pPr>
+      <w:r>
+        <w:rPr>
+          <w:rFonts w:ascii="Times New Roman" w:hAnsi="Times New Roman" w:cs="Times New Roman"/>
+          <w:b/>
+          <w:bCs/>
+          <w:sz w:val="28"/>
+          <w:szCs w:val="28"/>
+        </w:rPr>
+        <w:t>Flow of Events</w:t>
+      </w:r>
+      <w:r>
+        <w:rPr>
+          <w:rFonts w:ascii="Times New Roman" w:hAnsi="Times New Roman" w:cs="Times New Roman"/>
+        </w:rPr>
+        <w:t xml:space="preserve">                                         </w:t>
+      </w:r>
+      <w:r>
+        <w:rPr>
+          <w:rFonts w:ascii="Times New Roman" w:hAnsi="Times New Roman" w:cs="Times New Roman"/>
+        </w:rPr>
+        <w:t>6.VehicleRentingSystem displays an</w:t>
+      </w:r>
+      <w:r>
+        <w:rPr>
+          <w:rFonts w:ascii="Times New Roman" w:hAnsi="Times New Roman" w:cs="Times New Roman"/>
+        </w:rPr>
+        <w:t xml:space="preserve"> </w:t>
+      </w:r>
+      <w:proofErr w:type="spellStart"/>
+      <w:r>
+        <w:rPr>
+          <w:rFonts w:ascii="Times New Roman" w:hAnsi="Times New Roman" w:cs="Times New Roman"/>
+        </w:rPr>
+        <w:t>errorwhich</w:t>
+      </w:r>
+      <w:proofErr w:type="spellEnd"/>
+    </w:p>
+    <w:p>
+      <w:pPr>
+        <w:ind w:left="4956" w:hanging="708"/>
+        <w:rPr>
+          <w:rFonts w:ascii="Times New Roman" w:hAnsi="Times New Roman" w:cs="Times New Roman"/>
+        </w:rPr>
+      </w:pPr>
+      <w:r>
+        <w:rPr>
+          <w:rFonts w:ascii="Times New Roman" w:hAnsi="Times New Roman" w:cs="Times New Roman"/>
+        </w:rPr>
+        <w:t xml:space="preserve">is “At least one of our inputs are wrong” to </w:t>
+      </w:r>
+    </w:p>
+    <w:p>
+      <w:pPr>
+        <w:ind w:left="4956" w:hanging="708"/>
+        <w:rPr>
+          <w:rFonts w:ascii="Times New Roman" w:hAnsi="Times New Roman" w:cs="Times New Roman"/>
+        </w:rPr>
+      </w:pPr>
+      <w:r>
+        <w:rPr>
+          <w:rFonts w:ascii="Times New Roman" w:hAnsi="Times New Roman" w:cs="Times New Roman"/>
+        </w:rPr>
+        <w:t xml:space="preserve">the </w:t>
+      </w:r>
+      <w:proofErr w:type="spellStart"/>
+      <w:r>
+        <w:rPr>
+          <w:rFonts w:ascii="Times New Roman" w:hAnsi="Times New Roman" w:cs="Times New Roman"/>
+        </w:rPr>
+        <w:t>RegisteredUser</w:t>
+      </w:r>
+      <w:proofErr w:type="spellEnd"/>
+      <w:r>
+        <w:rPr>
+          <w:rFonts w:ascii="Times New Roman" w:hAnsi="Times New Roman" w:cs="Times New Roman"/>
+        </w:rPr>
+        <w:t xml:space="preserve">. </w:t>
+      </w:r>
+      <w:proofErr w:type="spellStart"/>
+      <w:r>
+        <w:rPr>
+          <w:rFonts w:ascii="Times New Roman" w:hAnsi="Times New Roman" w:cs="Times New Roman"/>
+        </w:rPr>
+        <w:t>Then</w:t>
+      </w:r>
+      <w:proofErr w:type="spellEnd"/>
+      <w:r>
+        <w:rPr>
+          <w:rFonts w:ascii="Times New Roman" w:hAnsi="Times New Roman" w:cs="Times New Roman"/>
+        </w:rPr>
+        <w:t xml:space="preserve"> </w:t>
+      </w:r>
+      <w:proofErr w:type="spellStart"/>
+      <w:r>
+        <w:rPr>
+          <w:rFonts w:ascii="Times New Roman" w:hAnsi="Times New Roman" w:cs="Times New Roman"/>
+        </w:rPr>
+        <w:t>VehicleRentingSystem</w:t>
+      </w:r>
+      <w:proofErr w:type="spellEnd"/>
+      <w:r>
+        <w:rPr>
+          <w:rFonts w:ascii="Times New Roman" w:hAnsi="Times New Roman" w:cs="Times New Roman"/>
+        </w:rPr>
+        <w:t xml:space="preserve"> </w:t>
+      </w:r>
+    </w:p>
+    <w:p>
+      <w:pPr>
+        <w:ind w:left="4956" w:hanging="708"/>
+        <w:rPr>
+          <w:rFonts w:ascii="Times New Roman" w:hAnsi="Times New Roman" w:cs="Times New Roman"/>
+        </w:rPr>
+      </w:pPr>
+      <w:r>
+        <w:rPr>
+          <w:rFonts w:ascii="Times New Roman" w:hAnsi="Times New Roman" w:cs="Times New Roman"/>
+        </w:rPr>
+        <w:t>displays the</w:t>
+      </w:r>
+      <w:r>
+        <w:rPr>
+          <w:rFonts w:ascii="Times New Roman" w:hAnsi="Times New Roman" w:cs="Times New Roman"/>
+        </w:rPr>
+        <w:t xml:space="preserve"> </w:t>
+      </w:r>
+      <w:r>
+        <w:rPr>
+          <w:rFonts w:ascii="Times New Roman" w:hAnsi="Times New Roman" w:cs="Times New Roman"/>
+        </w:rPr>
+        <w:t>same blank form again.</w:t>
+      </w:r>
+    </w:p>
+    <w:p>
+      <w:pPr>
+        <w:rPr>
+          <w:rFonts w:ascii="Times New Roman" w:hAnsi="Times New Roman" w:cs="Times New Roman"/>
+        </w:rPr>
+      </w:pPr>
+    </w:p>
+    <w:p>
+      <w:pPr>
+        <w:pBdr>
+          <w:top w:val="single" w:sz="4" w:space="1" w:color="auto"/>
+        </w:pBdr>
+        <w:rPr>
+          <w:rFonts w:ascii="Times New Roman" w:hAnsi="Times New Roman" w:cs="Times New Roman"/>
+        </w:rPr>
+      </w:pPr>
+    </w:p>
+    <w:p>
+      <w:pPr>
+        <w:ind w:left="2904" w:hanging="2904"/>
+        <w:rPr>
+          <w:rFonts w:ascii="Times New Roman" w:hAnsi="Times New Roman" w:cs="Times New Roman"/>
+        </w:rPr>
+      </w:pPr>
+      <w:r>
+        <w:rPr>
+          <w:rFonts w:ascii="Times New Roman" w:hAnsi="Times New Roman" w:cs="Times New Roman"/>
+          <w:b/>
+          <w:bCs/>
+          <w:sz w:val="28"/>
+          <w:szCs w:val="28"/>
+        </w:rPr>
+        <w:t xml:space="preserve">Entry condition </w:t>
+      </w:r>
+      <w:r>
+        <w:rPr>
+          <w:rFonts w:ascii="Times New Roman" w:hAnsi="Times New Roman" w:cs="Times New Roman"/>
+          <w:b/>
+          <w:bCs/>
+          <w:sz w:val="28"/>
+          <w:szCs w:val="28"/>
+        </w:rPr>
+        <w:t xml:space="preserve">            </w:t>
       </w:r>
       <w:bookmarkStart w:id="0" w:name="_GoBack"/>
       <w:bookmarkEnd w:id="0"/>
       <w:r>
         <w:rPr>
           <w:rFonts w:ascii="Times New Roman" w:hAnsi="Times New Roman" w:cs="Times New Roman"/>
-        </w:rPr>
-        <w:t xml:space="preserve"> saved successfully”. </w:t>
-      </w:r>
-    </w:p>
-    <w:p>
-      <w:pPr>
-        <w:rPr>
-          <w:rFonts w:ascii="Times New Roman" w:hAnsi="Times New Roman" w:cs="Times New Roman"/>
-        </w:rPr>
-      </w:pPr>
-    </w:p>
-    <w:p>
-      <w:pPr>
-        <w:pBdr>
-          <w:top w:val="single" w:sz="4" w:space="1" w:color="auto"/>
-        </w:pBdr>
-        <w:rPr>
-          <w:rFonts w:ascii="Times New Roman" w:hAnsi="Times New Roman" w:cs="Times New Roman"/>
-        </w:rPr>
-      </w:pPr>
-    </w:p>
-    <w:p>
-      <w:pPr>
+          <w:b/>
+          <w:bCs/>
+          <w:sz w:val="28"/>
+          <w:szCs w:val="28"/>
+        </w:rPr>
+        <w:t xml:space="preserve"> - </w:t>
+      </w:r>
+      <w:r>
+        <w:rPr>
+          <w:rFonts w:ascii="Times New Roman" w:hAnsi="Times New Roman" w:cs="Times New Roman"/>
+        </w:rPr>
+        <w:t xml:space="preserve">It extends the </w:t>
+      </w:r>
+      <w:proofErr w:type="spellStart"/>
+      <w:r>
+        <w:rPr>
+          <w:rFonts w:ascii="Times New Roman" w:hAnsi="Times New Roman" w:cs="Times New Roman"/>
+        </w:rPr>
+        <w:t>ChangingPersonalInfo</w:t>
+      </w:r>
+      <w:proofErr w:type="spellEnd"/>
+      <w:r>
+        <w:rPr>
+          <w:rFonts w:ascii="Times New Roman" w:hAnsi="Times New Roman" w:cs="Times New Roman"/>
+        </w:rPr>
+        <w:t xml:space="preserve"> </w:t>
+      </w:r>
+      <w:proofErr w:type="spellStart"/>
+      <w:r>
+        <w:rPr>
+          <w:rFonts w:ascii="Times New Roman" w:hAnsi="Times New Roman" w:cs="Times New Roman"/>
+        </w:rPr>
+        <w:t>usecase</w:t>
+      </w:r>
+      <w:proofErr w:type="spellEnd"/>
+      <w:r>
+        <w:rPr>
+          <w:rFonts w:ascii="Times New Roman" w:hAnsi="Times New Roman" w:cs="Times New Roman"/>
+        </w:rPr>
+        <w:t xml:space="preserve">. Initiated by the </w:t>
+      </w:r>
+      <w:proofErr w:type="spellStart"/>
+      <w:r>
+        <w:rPr>
+          <w:rFonts w:ascii="Times New Roman" w:hAnsi="Times New Roman" w:cs="Times New Roman"/>
+        </w:rPr>
+        <w:t>VehicleRentingSystem</w:t>
+      </w:r>
+      <w:proofErr w:type="spellEnd"/>
+      <w:r>
+        <w:rPr>
+          <w:rFonts w:ascii="Times New Roman" w:hAnsi="Times New Roman" w:cs="Times New Roman"/>
+        </w:rPr>
+        <w:t xml:space="preserve"> when at least one of fields in the </w:t>
+      </w:r>
+      <w:r>
+        <w:rPr>
+          <w:rFonts w:ascii="Times New Roman" w:hAnsi="Times New Roman" w:cs="Times New Roman"/>
+        </w:rPr>
+        <w:t xml:space="preserve">information which needed to be changed by </w:t>
+      </w:r>
+      <w:proofErr w:type="spellStart"/>
+      <w:r>
+        <w:rPr>
+          <w:rFonts w:ascii="Times New Roman" w:hAnsi="Times New Roman" w:cs="Times New Roman"/>
+        </w:rPr>
+        <w:t>RegisteredUser</w:t>
+      </w:r>
+      <w:proofErr w:type="spellEnd"/>
+      <w:r>
+        <w:rPr>
+          <w:rFonts w:ascii="Times New Roman" w:hAnsi="Times New Roman" w:cs="Times New Roman"/>
+        </w:rPr>
+        <w:t xml:space="preserve"> is blank or wrong.</w:t>
+      </w:r>
+    </w:p>
+    <w:p>
+      <w:pPr>
+        <w:rPr>
+          <w:rFonts w:ascii="Times New Roman" w:hAnsi="Times New Roman" w:cs="Times New Roman"/>
+        </w:rPr>
+      </w:pPr>
+    </w:p>
+    <w:p>
+      <w:pPr>
+        <w:pBdr>
+          <w:top w:val="single" w:sz="4" w:space="1" w:color="auto"/>
+        </w:pBdr>
+        <w:rPr>
+          <w:rFonts w:ascii="Times New Roman" w:hAnsi="Times New Roman" w:cs="Times New Roman"/>
+        </w:rPr>
+      </w:pPr>
+    </w:p>
+    <w:p>
+      <w:pPr>
+        <w:pBdr>
+          <w:top w:val="single" w:sz="4" w:space="1" w:color="auto"/>
+        </w:pBdr>
+        <w:rPr>
+          <w:rFonts w:ascii="Times New Roman" w:hAnsi="Times New Roman" w:cs="Times New Roman"/>
+        </w:rPr>
+      </w:pPr>
+      <w:r>
+        <w:rPr>
+          <w:rFonts w:ascii="Times New Roman" w:hAnsi="Times New Roman" w:cs="Times New Roman"/>
+          <w:b/>
+          <w:bCs/>
+          <w:sz w:val="28"/>
+          <w:szCs w:val="28"/>
+        </w:rPr>
+        <w:t xml:space="preserve">Exit condition </w:t>
+      </w:r>
+      <w:r>
+        <w:rPr>
+          <w:rFonts w:ascii="Times New Roman" w:hAnsi="Times New Roman" w:cs="Times New Roman"/>
+          <w:b/>
+          <w:bCs/>
+          <w:sz w:val="28"/>
+          <w:szCs w:val="28"/>
+        </w:rPr>
+        <w:tab/>
+      </w:r>
+      <w:r>
+        <w:rPr>
+          <w:rFonts w:ascii="Times New Roman" w:hAnsi="Times New Roman" w:cs="Times New Roman"/>
+          <w:b/>
+          <w:bCs/>
+          <w:sz w:val="28"/>
+          <w:szCs w:val="28"/>
+        </w:rPr>
+        <w:tab/>
+        <w:t xml:space="preserve">- </w:t>
+      </w:r>
+      <w:r>
+        <w:rPr>
+          <w:rFonts w:ascii="Times New Roman" w:hAnsi="Times New Roman" w:cs="Times New Roman"/>
+        </w:rPr>
+        <w:t xml:space="preserve">The </w:t>
+      </w:r>
+      <w:proofErr w:type="spellStart"/>
+      <w:r>
+        <w:rPr>
+          <w:rFonts w:ascii="Times New Roman" w:hAnsi="Times New Roman" w:cs="Times New Roman"/>
+        </w:rPr>
+        <w:t>RegisteredUser</w:t>
+      </w:r>
+      <w:proofErr w:type="spellEnd"/>
+      <w:r>
+        <w:rPr>
+          <w:rFonts w:ascii="Times New Roman" w:hAnsi="Times New Roman" w:cs="Times New Roman"/>
+        </w:rPr>
+        <w:t xml:space="preserve"> has received an information and selected</w:t>
+      </w:r>
+      <w:r>
+        <w:rPr>
+          <w:rFonts w:ascii="Times New Roman" w:hAnsi="Times New Roman" w:cs="Times New Roman"/>
+        </w:rPr>
+        <w:tab/>
+      </w:r>
+      <w:r>
+        <w:rPr>
+          <w:rFonts w:ascii="Times New Roman" w:hAnsi="Times New Roman" w:cs="Times New Roman"/>
+        </w:rPr>
+        <w:tab/>
+      </w:r>
+      <w:r>
+        <w:rPr>
+          <w:rFonts w:ascii="Times New Roman" w:hAnsi="Times New Roman" w:cs="Times New Roman"/>
+        </w:rPr>
+        <w:tab/>
+      </w:r>
+      <w:r>
+        <w:rPr>
+          <w:rFonts w:ascii="Times New Roman" w:hAnsi="Times New Roman" w:cs="Times New Roman"/>
+        </w:rPr>
+        <w:tab/>
+        <w:t xml:space="preserve">response from the </w:t>
+      </w:r>
+      <w:proofErr w:type="spellStart"/>
+      <w:r>
+        <w:rPr>
+          <w:rFonts w:ascii="Times New Roman" w:hAnsi="Times New Roman" w:cs="Times New Roman"/>
+        </w:rPr>
+        <w:t>VehicleRentingSystem</w:t>
+      </w:r>
+      <w:proofErr w:type="spellEnd"/>
+      <w:r>
+        <w:rPr>
+          <w:rFonts w:ascii="Times New Roman" w:hAnsi="Times New Roman" w:cs="Times New Roman"/>
+        </w:rPr>
+        <w:t>.</w:t>
+      </w:r>
+    </w:p>
+    <w:p>
+      <w:pPr>
+        <w:pBdr>
+          <w:top w:val="single" w:sz="4" w:space="1" w:color="auto"/>
+        </w:pBdr>
+        <w:rPr>
+          <w:rFonts w:ascii="Times New Roman" w:hAnsi="Times New Roman" w:cs="Times New Roman"/>
+        </w:rPr>
+      </w:pPr>
+    </w:p>
+    <w:p>
+      <w:pPr>
+        <w:pBdr>
+          <w:top w:val="single" w:sz="4" w:space="1" w:color="auto"/>
+        </w:pBdr>
+        <w:rPr>
+          <w:rFonts w:ascii="Times New Roman" w:hAnsi="Times New Roman" w:cs="Times New Roman"/>
+        </w:rPr>
+      </w:pPr>
+    </w:p>
+    <w:p>
+      <w:pPr>
+        <w:pBdr>
+          <w:top w:val="single" w:sz="4" w:space="1" w:color="auto"/>
+        </w:pBdr>
+        <w:rPr>
+          <w:rFonts w:ascii="Times New Roman" w:hAnsi="Times New Roman" w:cs="Times New Roman"/>
+        </w:rPr>
+      </w:pPr>
+    </w:p>
+    <w:p/>
+    <w:p/>
+    <w:p/>
+    <w:p/>
+    <w:p/>
+    <w:p/>
+    <w:p/>
+    <w:p/>
+    <w:p/>
+    <w:p/>
+    <w:p/>
+    <w:p/>
+    <w:p/>
+    <w:p/>
+    <w:p/>
+    <w:p/>
+    <w:p/>
+    <w:p/>
+    <w:p/>
+    <w:p/>
+    <w:p/>
+    <w:p/>
+    <w:p>
+      <w:pPr>
+        <w:rPr>
+          <w:rFonts w:ascii="Times New Roman" w:hAnsi="Times New Roman" w:cs="Times New Roman"/>
+        </w:rPr>
+      </w:pPr>
+      <w:r>
+        <w:rPr>
+          <w:rFonts w:ascii="Times New Roman" w:hAnsi="Times New Roman" w:cs="Times New Roman"/>
+          <w:b/>
+          <w:bCs/>
+          <w:sz w:val="28"/>
+          <w:szCs w:val="28"/>
+        </w:rPr>
+        <w:t>Use case</w:t>
+      </w:r>
+      <w:r>
+        <w:rPr>
+          <w:rFonts w:ascii="Times New Roman" w:hAnsi="Times New Roman" w:cs="Times New Roman"/>
+          <w:b/>
+          <w:bCs/>
+          <w:sz w:val="28"/>
+          <w:szCs w:val="28"/>
+        </w:rPr>
+        <w:t xml:space="preserve"> </w:t>
+      </w:r>
+      <w:r>
+        <w:rPr>
+          <w:rFonts w:ascii="Times New Roman" w:hAnsi="Times New Roman" w:cs="Times New Roman"/>
+          <w:b/>
+          <w:bCs/>
+          <w:sz w:val="28"/>
+          <w:szCs w:val="28"/>
+        </w:rPr>
+        <w:t>n</w:t>
+      </w:r>
+      <w:r>
+        <w:rPr>
+          <w:rFonts w:ascii="Times New Roman" w:hAnsi="Times New Roman" w:cs="Times New Roman"/>
+          <w:b/>
+          <w:bCs/>
+          <w:sz w:val="28"/>
+          <w:szCs w:val="28"/>
+        </w:rPr>
+        <w:t>ame</w:t>
+      </w:r>
+      <w:r>
+        <w:rPr>
+          <w:rFonts w:ascii="Times New Roman" w:hAnsi="Times New Roman" w:cs="Times New Roman"/>
+          <w:b/>
+          <w:bCs/>
+          <w:sz w:val="28"/>
+          <w:szCs w:val="28"/>
+        </w:rPr>
+        <w:tab/>
+      </w:r>
+      <w:r>
+        <w:rPr>
+          <w:rFonts w:ascii="Times New Roman" w:hAnsi="Times New Roman" w:cs="Times New Roman"/>
+          <w:b/>
+          <w:bCs/>
+          <w:sz w:val="28"/>
+          <w:szCs w:val="28"/>
+        </w:rPr>
+        <w:tab/>
+      </w:r>
+      <w:proofErr w:type="spellStart"/>
+      <w:r>
+        <w:rPr>
+          <w:rFonts w:ascii="Times New Roman" w:hAnsi="Times New Roman" w:cs="Times New Roman"/>
+        </w:rPr>
+        <w:t>WrongInputof</w:t>
+      </w:r>
+      <w:r>
+        <w:rPr>
+          <w:rFonts w:ascii="Times New Roman" w:hAnsi="Times New Roman" w:cs="Times New Roman"/>
+        </w:rPr>
+        <w:t>Registration</w:t>
+      </w:r>
+      <w:proofErr w:type="spellEnd"/>
+    </w:p>
+    <w:p>
+      <w:pPr>
+        <w:rPr>
+          <w:rFonts w:ascii="Times New Roman" w:hAnsi="Times New Roman" w:cs="Times New Roman"/>
+          <w:b/>
+          <w:bCs/>
+          <w:sz w:val="28"/>
+          <w:szCs w:val="28"/>
+        </w:rPr>
+      </w:pPr>
+      <w:r>
+        <w:rPr>
+          <w:rFonts w:ascii="Times New Roman" w:hAnsi="Times New Roman" w:cs="Times New Roman"/>
+          <w:b/>
+          <w:bCs/>
+          <w:sz w:val="28"/>
+          <w:szCs w:val="28"/>
+        </w:rPr>
+        <w:lastRenderedPageBreak/>
+        <w:t xml:space="preserve">    </w:t>
+      </w:r>
+    </w:p>
+    <w:p>
+      <w:pPr>
+        <w:pBdr>
+          <w:top w:val="single" w:sz="4" w:space="1" w:color="auto"/>
+        </w:pBdr>
+        <w:rPr>
+          <w:rFonts w:ascii="Times New Roman" w:hAnsi="Times New Roman" w:cs="Times New Roman"/>
+          <w:b/>
+          <w:bCs/>
+          <w:sz w:val="28"/>
+          <w:szCs w:val="28"/>
+        </w:rPr>
+      </w:pPr>
+    </w:p>
+    <w:p>
+      <w:pPr>
+        <w:rPr>
+          <w:rFonts w:ascii="Times New Roman" w:hAnsi="Times New Roman" w:cs="Times New Roman"/>
+        </w:rPr>
+      </w:pPr>
+      <w:r>
+        <w:rPr>
+          <w:rFonts w:ascii="Times New Roman" w:hAnsi="Times New Roman" w:cs="Times New Roman"/>
+          <w:b/>
+          <w:bCs/>
+          <w:sz w:val="28"/>
+          <w:szCs w:val="28"/>
+        </w:rPr>
+        <w:t>Participating Actors</w:t>
+      </w:r>
+      <w:r>
+        <w:rPr>
+          <w:rFonts w:ascii="Times New Roman" w:hAnsi="Times New Roman" w:cs="Times New Roman"/>
+          <w:b/>
+          <w:bCs/>
+          <w:sz w:val="28"/>
+          <w:szCs w:val="28"/>
+        </w:rPr>
+        <w:tab/>
+      </w:r>
+      <w:r>
+        <w:rPr>
+          <w:rFonts w:ascii="Times New Roman" w:hAnsi="Times New Roman" w:cs="Times New Roman"/>
+        </w:rPr>
+        <w:t xml:space="preserve">Initiated by </w:t>
+      </w:r>
+      <w:r>
+        <w:rPr>
+          <w:rFonts w:ascii="Times New Roman" w:hAnsi="Times New Roman" w:cs="Times New Roman"/>
+        </w:rPr>
+        <w:t>Visitor</w:t>
+      </w:r>
+    </w:p>
+    <w:p>
+      <w:pPr>
+        <w:rPr>
+          <w:rFonts w:ascii="Times New Roman" w:hAnsi="Times New Roman" w:cs="Times New Roman"/>
+          <w:b/>
+          <w:bCs/>
+          <w:sz w:val="28"/>
+          <w:szCs w:val="28"/>
+        </w:rPr>
+      </w:pPr>
+    </w:p>
+    <w:p>
+      <w:pPr>
+        <w:pBdr>
+          <w:top w:val="single" w:sz="4" w:space="1" w:color="auto"/>
+        </w:pBdr>
+        <w:rPr>
+          <w:rFonts w:ascii="Times New Roman" w:hAnsi="Times New Roman" w:cs="Times New Roman"/>
+          <w:b/>
+          <w:bCs/>
+          <w:sz w:val="28"/>
+          <w:szCs w:val="28"/>
+        </w:rPr>
+      </w:pPr>
+    </w:p>
+    <w:p>
+      <w:pPr>
+        <w:ind w:left="2832" w:hanging="2832"/>
+        <w:rPr>
+          <w:rFonts w:ascii="Times New Roman" w:hAnsi="Times New Roman" w:cs="Times New Roman"/>
+        </w:rPr>
+      </w:pPr>
+      <w:r>
+        <w:rPr>
+          <w:rFonts w:ascii="Times New Roman" w:hAnsi="Times New Roman" w:cs="Times New Roman"/>
+          <w:b/>
+          <w:bCs/>
+          <w:sz w:val="28"/>
+          <w:szCs w:val="28"/>
+        </w:rPr>
+        <w:t>Flow of Events</w:t>
+      </w:r>
+      <w:r>
+        <w:rPr>
+          <w:rFonts w:ascii="Times New Roman" w:hAnsi="Times New Roman" w:cs="Times New Roman"/>
+        </w:rPr>
+        <w:tab/>
+        <w:t xml:space="preserve">6.VehicleRentingSystem displays an error which is “At least one of our inputs are wrong” to the </w:t>
+      </w:r>
+      <w:r>
+        <w:rPr>
+          <w:rFonts w:ascii="Times New Roman" w:hAnsi="Times New Roman" w:cs="Times New Roman"/>
+        </w:rPr>
+        <w:t>Visitor</w:t>
+      </w:r>
+      <w:r>
+        <w:rPr>
+          <w:rFonts w:ascii="Times New Roman" w:hAnsi="Times New Roman" w:cs="Times New Roman"/>
+        </w:rPr>
+        <w:t xml:space="preserve">. Then </w:t>
+      </w:r>
+      <w:proofErr w:type="spellStart"/>
+      <w:r>
+        <w:rPr>
+          <w:rFonts w:ascii="Times New Roman" w:hAnsi="Times New Roman" w:cs="Times New Roman"/>
+        </w:rPr>
+        <w:t>VehicleRentingSystem</w:t>
+      </w:r>
+      <w:proofErr w:type="spellEnd"/>
+      <w:r>
+        <w:rPr>
+          <w:rFonts w:ascii="Times New Roman" w:hAnsi="Times New Roman" w:cs="Times New Roman"/>
+        </w:rPr>
+        <w:t xml:space="preserve"> displays the same blank form again.</w:t>
+      </w:r>
+    </w:p>
+    <w:p>
+      <w:pPr>
+        <w:rPr>
+          <w:rFonts w:ascii="Times New Roman" w:hAnsi="Times New Roman" w:cs="Times New Roman"/>
+        </w:rPr>
+      </w:pPr>
+    </w:p>
+    <w:p>
+      <w:pPr>
+        <w:pBdr>
+          <w:top w:val="single" w:sz="4" w:space="1" w:color="auto"/>
+        </w:pBdr>
+        <w:rPr>
+          <w:rFonts w:ascii="Times New Roman" w:hAnsi="Times New Roman" w:cs="Times New Roman"/>
+        </w:rPr>
+      </w:pPr>
+    </w:p>
+    <w:p>
+      <w:pPr>
+        <w:ind w:left="2904" w:hanging="2904"/>
         <w:rPr>
           <w:rFonts w:ascii="Times New Roman" w:hAnsi="Times New Roman" w:cs="Times New Roman"/>
         </w:rPr>
@@ -3942,51 +6274,79 @@
           <w:szCs w:val="28"/>
         </w:rPr>
         <w:tab/>
-      </w:r>
-      <w:r>
-        <w:rPr>
-          <w:rFonts w:ascii="Times New Roman" w:hAnsi="Times New Roman" w:cs="Times New Roman"/>
-          <w:b/>
-          <w:bCs/>
-          <w:sz w:val="28"/>
-          <w:szCs w:val="28"/>
-        </w:rPr>
-        <w:tab/>
         <w:t xml:space="preserve"> - </w:t>
       </w:r>
       <w:r>
         <w:rPr>
           <w:rFonts w:ascii="Times New Roman" w:hAnsi="Times New Roman" w:cs="Times New Roman"/>
         </w:rPr>
-        <w:t>The Administrator is logged into the VehicleRentingSystem</w:t>
-      </w:r>
-    </w:p>
-    <w:p>
-      <w:pPr>
-        <w:rPr>
-          <w:rFonts w:ascii="Times New Roman" w:hAnsi="Times New Roman" w:cs="Times New Roman"/>
-        </w:rPr>
-      </w:pPr>
-    </w:p>
-    <w:p>
-      <w:pPr>
-        <w:pBdr>
-          <w:bottom w:val="single" w:sz="4" w:space="1" w:color="auto"/>
-        </w:pBdr>
-        <w:rPr>
-          <w:rFonts w:ascii="Times New Roman" w:hAnsi="Times New Roman" w:cs="Times New Roman"/>
-        </w:rPr>
-      </w:pPr>
-    </w:p>
-    <w:p>
-      <w:pPr>
-        <w:rPr>
-          <w:rFonts w:ascii="Times New Roman" w:hAnsi="Times New Roman" w:cs="Times New Roman"/>
-        </w:rPr>
-      </w:pPr>
-    </w:p>
-    <w:p>
-      <w:pPr>
+        <w:t xml:space="preserve">It extends the </w:t>
+      </w:r>
+      <w:proofErr w:type="spellStart"/>
+      <w:r>
+        <w:rPr>
+          <w:rFonts w:ascii="Times New Roman" w:hAnsi="Times New Roman" w:cs="Times New Roman"/>
+        </w:rPr>
+        <w:t>RegisterTheWebsite</w:t>
+      </w:r>
+      <w:proofErr w:type="spellEnd"/>
+      <w:r>
+        <w:rPr>
+          <w:rFonts w:ascii="Times New Roman" w:hAnsi="Times New Roman" w:cs="Times New Roman"/>
+        </w:rPr>
+        <w:t xml:space="preserve"> </w:t>
+      </w:r>
+      <w:proofErr w:type="spellStart"/>
+      <w:r>
+        <w:rPr>
+          <w:rFonts w:ascii="Times New Roman" w:hAnsi="Times New Roman" w:cs="Times New Roman"/>
+        </w:rPr>
+        <w:t>usecase</w:t>
+      </w:r>
+      <w:proofErr w:type="spellEnd"/>
+      <w:r>
+        <w:rPr>
+          <w:rFonts w:ascii="Times New Roman" w:hAnsi="Times New Roman" w:cs="Times New Roman"/>
+        </w:rPr>
+        <w:t xml:space="preserve">. Initiated by the </w:t>
+      </w:r>
+      <w:proofErr w:type="spellStart"/>
+      <w:r>
+        <w:rPr>
+          <w:rFonts w:ascii="Times New Roman" w:hAnsi="Times New Roman" w:cs="Times New Roman"/>
+        </w:rPr>
+        <w:t>VehicleRentingSystem</w:t>
+      </w:r>
+      <w:proofErr w:type="spellEnd"/>
+      <w:r>
+        <w:rPr>
+          <w:rFonts w:ascii="Times New Roman" w:hAnsi="Times New Roman" w:cs="Times New Roman"/>
+        </w:rPr>
+        <w:t xml:space="preserve"> when at least one of fields in the form is blank or wrong.</w:t>
+      </w:r>
+    </w:p>
+    <w:p>
+      <w:pPr>
+        <w:rPr>
+          <w:rFonts w:ascii="Times New Roman" w:hAnsi="Times New Roman" w:cs="Times New Roman"/>
+        </w:rPr>
+      </w:pPr>
+    </w:p>
+    <w:p>
+      <w:pPr>
+        <w:pBdr>
+          <w:top w:val="single" w:sz="4" w:space="1" w:color="auto"/>
+        </w:pBdr>
+        <w:rPr>
+          <w:rFonts w:ascii="Times New Roman" w:hAnsi="Times New Roman" w:cs="Times New Roman"/>
+        </w:rPr>
+      </w:pPr>
+    </w:p>
+    <w:p>
+      <w:pPr>
+        <w:pBdr>
+          <w:top w:val="single" w:sz="4" w:space="1" w:color="auto"/>
+        </w:pBdr>
         <w:rPr>
           <w:rFonts w:ascii="Times New Roman" w:hAnsi="Times New Roman" w:cs="Times New Roman"/>
         </w:rPr>
@@ -4026,32 +6386,60 @@
         <w:rPr>
           <w:rFonts w:ascii="Times New Roman" w:hAnsi="Times New Roman" w:cs="Times New Roman"/>
         </w:rPr>
-        <w:t>The Adminstrator has received an information and selected</w:t>
-      </w:r>
-      <w:r>
-        <w:rPr>
-          <w:rFonts w:ascii="Times New Roman" w:hAnsi="Times New Roman" w:cs="Times New Roman"/>
-        </w:rPr>
-        <w:tab/>
-      </w:r>
-      <w:r>
-        <w:rPr>
-          <w:rFonts w:ascii="Times New Roman" w:hAnsi="Times New Roman" w:cs="Times New Roman"/>
-        </w:rPr>
-        <w:tab/>
-      </w:r>
-      <w:r>
-        <w:rPr>
-          <w:rFonts w:ascii="Times New Roman" w:hAnsi="Times New Roman" w:cs="Times New Roman"/>
-        </w:rPr>
-        <w:tab/>
-      </w:r>
-      <w:r>
-        <w:rPr>
-          <w:rFonts w:ascii="Times New Roman" w:hAnsi="Times New Roman" w:cs="Times New Roman"/>
-        </w:rPr>
-        <w:tab/>
-        <w:t>response from the VehicleRentingSystem.</w:t>
+        <w:t xml:space="preserve">The </w:t>
+      </w:r>
+      <w:proofErr w:type="spellStart"/>
+      <w:r>
+        <w:rPr>
+          <w:rFonts w:ascii="Times New Roman" w:hAnsi="Times New Roman" w:cs="Times New Roman"/>
+        </w:rPr>
+        <w:t>RegisteredUser</w:t>
+      </w:r>
+      <w:proofErr w:type="spellEnd"/>
+      <w:r>
+        <w:rPr>
+          <w:rFonts w:ascii="Times New Roman" w:hAnsi="Times New Roman" w:cs="Times New Roman"/>
+        </w:rPr>
+        <w:t xml:space="preserve"> has received an information and selected</w:t>
+      </w:r>
+      <w:r>
+        <w:rPr>
+          <w:rFonts w:ascii="Times New Roman" w:hAnsi="Times New Roman" w:cs="Times New Roman"/>
+        </w:rPr>
+        <w:tab/>
+      </w:r>
+      <w:r>
+        <w:rPr>
+          <w:rFonts w:ascii="Times New Roman" w:hAnsi="Times New Roman" w:cs="Times New Roman"/>
+        </w:rPr>
+        <w:tab/>
+      </w:r>
+      <w:r>
+        <w:rPr>
+          <w:rFonts w:ascii="Times New Roman" w:hAnsi="Times New Roman" w:cs="Times New Roman"/>
+        </w:rPr>
+        <w:tab/>
+      </w:r>
+      <w:r>
+        <w:rPr>
+          <w:rFonts w:ascii="Times New Roman" w:hAnsi="Times New Roman" w:cs="Times New Roman"/>
+        </w:rPr>
+        <w:tab/>
+        <w:t xml:space="preserve">response from the </w:t>
+      </w:r>
+      <w:proofErr w:type="spellStart"/>
+      <w:r>
+        <w:rPr>
+          <w:rFonts w:ascii="Times New Roman" w:hAnsi="Times New Roman" w:cs="Times New Roman"/>
+        </w:rPr>
+        <w:t>VehicleRentingSystem</w:t>
+      </w:r>
+      <w:proofErr w:type="spellEnd"/>
+      <w:r>
+        <w:rPr>
+          <w:rFonts w:ascii="Times New Roman" w:hAnsi="Times New Roman" w:cs="Times New Roman"/>
+        </w:rPr>
+        <w:t>.</w:t>
       </w:r>
     </w:p>
     <w:p/>
@@ -4082,7 +6470,7 @@
       </w:pPr>
     </w:pPrDefault>
   </w:docDefaults>
-  <w:latentStyles w:defLockedState="0" w:defUIPriority="99" w:defSemiHidden="0" w:defUnhideWhenUsed="0" w:defQFormat="0" w:count="377">
+  <w:latentStyles w:defLockedState="0" w:defUIPriority="99" w:defSemiHidden="0" w:defUnhideWhenUsed="0" w:defQFormat="0" w:count="375">
     <w:lsdException w:name="Normal" w:uiPriority="0" w:qFormat="1"/>
     <w:lsdException w:name="heading 1" w:uiPriority="9" w:qFormat="1"/>
     <w:lsdException w:name="heading 2" w:semiHidden="1" w:uiPriority="9" w:unhideWhenUsed="1" w:qFormat="1"/>
@@ -4188,6 +6576,7 @@
     <w:lsdException w:name="HTML Sample" w:semiHidden="1" w:unhideWhenUsed="1"/>
     <w:lsdException w:name="HTML Typewriter" w:semiHidden="1" w:unhideWhenUsed="1"/>
     <w:lsdException w:name="HTML Variable" w:semiHidden="1" w:unhideWhenUsed="1"/>
+    <w:lsdException w:name="Normal Table" w:semiHidden="1" w:unhideWhenUsed="1"/>
     <w:lsdException w:name="annotation subject" w:semiHidden="1" w:unhideWhenUsed="1"/>
     <w:lsdException w:name="No List" w:semiHidden="1" w:unhideWhenUsed="1"/>
     <w:lsdException w:name="Outline List 1" w:semiHidden="1" w:unhideWhenUsed="1"/>
@@ -4233,9 +6622,11 @@
     <w:lsdException w:name="Table Subtle 1" w:semiHidden="1" w:unhideWhenUsed="1"/>
     <w:lsdException w:name="Table Subtle 2" w:semiHidden="1" w:unhideWhenUsed="1"/>
     <w:lsdException w:name="Table Web 1" w:semiHidden="1" w:unhideWhenUsed="1"/>
+    <w:lsdException w:name="Table Web 2" w:semiHidden="1" w:unhideWhenUsed="1"/>
     <w:lsdException w:name="Table Web 3" w:semiHidden="1" w:unhideWhenUsed="1"/>
     <w:lsdException w:name="Balloon Text" w:semiHidden="1" w:unhideWhenUsed="1"/>
     <w:lsdException w:name="Table Grid" w:uiPriority="39"/>
+    <w:lsdException w:name="Table Theme" w:semiHidden="1" w:unhideWhenUsed="1"/>
     <w:lsdException w:name="Placeholder Text" w:semiHidden="1"/>
     <w:lsdException w:name="No Spacing" w:uiPriority="1" w:qFormat="1"/>
     <w:lsdException w:name="Light Shading" w:uiPriority="60"/>
@@ -4455,8 +6846,6 @@
     <w:lsdException w:name="Smart Hyperlink" w:semiHidden="1" w:unhideWhenUsed="1"/>
     <w:lsdException w:name="Hashtag" w:semiHidden="1" w:unhideWhenUsed="1"/>
     <w:lsdException w:name="Unresolved Mention" w:semiHidden="1" w:unhideWhenUsed="1"/>
-    <w:lsdException w:name="Smart Link" w:semiHidden="1" w:unhideWhenUsed="1"/>
-    <w:lsdException w:name="Smart Link Error" w:semiHidden="1" w:unhideWhenUsed="1"/>
   </w:latentStyles>
   <w:style w:type="paragraph" w:default="1" w:styleId="Normal">
     <w:name w:val="Normal"/>

</xml_diff>

<commit_message>
küçücük bir hata düzeltmesi
</commit_message>
<xml_diff>
--- a/Documents/UseCases/Bora Usecases.docx
+++ b/Documents/UseCases/Bora Usecases.docx
@@ -1084,7 +1084,15 @@
         <w:rPr>
           <w:rFonts w:ascii="Times New Roman" w:hAnsi="Times New Roman" w:cs="Times New Roman"/>
         </w:rPr>
-        <w:t xml:space="preserve">1. The Administrator enters the “Vehicles” page which is in the </w:t>
+        <w:t xml:space="preserve">1. The Administrator enters the “Vehicles” </w:t>
+      </w:r>
+      <w:bookmarkStart w:id="0" w:name="_GoBack"/>
+      <w:bookmarkEnd w:id="0"/>
+      <w:r>
+        <w:rPr>
+          <w:rFonts w:ascii="Times New Roman" w:hAnsi="Times New Roman" w:cs="Times New Roman"/>
+        </w:rPr>
+        <w:t xml:space="preserve">page which is in the </w:t>
       </w:r>
       <w:r>
         <w:rPr>
@@ -1096,7 +1104,7 @@
         <w:rPr>
           <w:rFonts w:ascii="Times New Roman" w:hAnsi="Times New Roman" w:cs="Times New Roman"/>
         </w:rPr>
-        <w:t xml:space="preserve"> of the of the website.</w:t>
+        <w:t xml:space="preserve"> of the website.</w:t>
       </w:r>
     </w:p>
     <w:p>
@@ -3016,8 +3024,6 @@
         </w:rPr>
         <w:t>TheOffice</w:t>
       </w:r>
-      <w:bookmarkStart w:id="0" w:name="_GoBack"/>
-      <w:bookmarkEnd w:id="0"/>
     </w:p>
     <w:p>
       <w:pPr>

</xml_diff>